<commit_message>
Listo ya esta, no doy mas
</commit_message>
<xml_diff>
--- a/ESTRATEGIA.docx
+++ b/ESTRATEGIA.docx
@@ -1,6 +1,6 @@
 
 <file path=word/document.xml><?xml version="1.0" encoding="utf-8"?>
-<w:document xmlns:wpc="http://schemas.microsoft.com/office/word/2010/wordprocessingCanvas" xmlns:mc="http://schemas.openxmlformats.org/markup-compatibility/2006" xmlns:o="urn:schemas-microsoft-com:office:office" xmlns:r="http://schemas.openxmlformats.org/officeDocument/2006/relationships" xmlns:m="http://schemas.openxmlformats.org/officeDocument/2006/math" xmlns:v="urn:schemas-microsoft-com:vml" xmlns:wp14="http://schemas.microsoft.com/office/word/2010/wordprocessingDrawing" xmlns:wp="http://schemas.openxmlformats.org/drawingml/2006/wordprocessingDrawing" xmlns:w10="urn:schemas-microsoft-com:office:word" xmlns:w="http://schemas.openxmlformats.org/wordprocessingml/2006/main" xmlns:w14="http://schemas.microsoft.com/office/word/2010/wordml" xmlns:wpg="http://schemas.microsoft.com/office/word/2010/wordprocessingGroup" xmlns:wpi="http://schemas.microsoft.com/office/word/2010/wordprocessingInk" xmlns:wne="http://schemas.microsoft.com/office/word/2006/wordml" xmlns:wps="http://schemas.microsoft.com/office/word/2010/wordprocessingShape" mc:Ignorable="w14 wp14">
+<w:document xmlns:wpc="http://schemas.microsoft.com/office/word/2010/wordprocessingCanvas" xmlns:mc="http://schemas.openxmlformats.org/markup-compatibility/2006" xmlns:o="urn:schemas-microsoft-com:office:office" xmlns:r="http://schemas.openxmlformats.org/officeDocument/2006/relationships" xmlns:m="http://schemas.openxmlformats.org/officeDocument/2006/math" xmlns:v="urn:schemas-microsoft-com:vml" xmlns:wp14="http://schemas.microsoft.com/office/word/2010/wordprocessingDrawing" xmlns:wp="http://schemas.openxmlformats.org/drawingml/2006/wordprocessingDrawing" xmlns:w10="urn:schemas-microsoft-com:office:word" xmlns:w="http://schemas.openxmlformats.org/wordprocessingml/2006/main" xmlns:w14="http://schemas.microsoft.com/office/word/2010/wordml" xmlns:w15="http://schemas.microsoft.com/office/word/2012/wordml" xmlns:wpg="http://schemas.microsoft.com/office/word/2010/wordprocessingGroup" xmlns:wpi="http://schemas.microsoft.com/office/word/2010/wordprocessingInk" xmlns:wne="http://schemas.microsoft.com/office/word/2006/wordml" xmlns:wps="http://schemas.microsoft.com/office/word/2010/wordprocessingShape" mc:Ignorable="w14 w15 wp14">
   <w:body>
     <w:p>
       <w:pPr>
@@ -27,7 +27,7 @@
                     <pic:cNvPicPr/>
                   </pic:nvPicPr>
                   <pic:blipFill>
-                    <a:blip r:embed="rId9">
+                    <a:blip r:embed="rId8">
                       <a:extLst>
                         <a:ext uri="{28A0092B-C50C-407E-A947-70E740481C1C}">
                           <a14:useLocalDpi xmlns:a14="http://schemas.microsoft.com/office/drawing/2010/main" val="0"/>
@@ -79,7 +79,7 @@
                     <pic:cNvPicPr/>
                   </pic:nvPicPr>
                   <pic:blipFill>
-                    <a:blip r:embed="rId10">
+                    <a:blip r:embed="rId9">
                       <a:extLst>
                         <a:ext uri="{28A0092B-C50C-407E-A947-70E740481C1C}">
                           <a14:useLocalDpi xmlns:a14="http://schemas.microsoft.com/office/drawing/2010/main" val="0"/>
@@ -272,17 +272,8 @@
                 <w:sz w:val="28"/>
                 <w:szCs w:val="28"/>
               </w:rPr>
-              <w:t xml:space="preserve">Sosa, Claudia </w:t>
+              <w:t>Sosa, Claudia Estefania</w:t>
             </w:r>
-            <w:proofErr w:type="spellStart"/>
-            <w:r>
-              <w:rPr>
-                <w:sz w:val="28"/>
-                <w:szCs w:val="28"/>
-              </w:rPr>
-              <w:t>Estefania</w:t>
-            </w:r>
-            <w:proofErr w:type="spellEnd"/>
           </w:p>
         </w:tc>
         <w:tc>
@@ -373,15 +364,13 @@
                 <w:szCs w:val="28"/>
               </w:rPr>
             </w:pPr>
-            <w:proofErr w:type="spellStart"/>
             <w:r>
               <w:rPr>
                 <w:sz w:val="28"/>
                 <w:szCs w:val="28"/>
               </w:rPr>
-              <w:t>Gonzalez</w:t>
+              <w:t>González</w:t>
             </w:r>
-            <w:proofErr w:type="spellEnd"/>
             <w:r>
               <w:rPr>
                 <w:sz w:val="28"/>
@@ -687,16 +676,7 @@
           <w:sz w:val="24"/>
           <w:szCs w:val="24"/>
         </w:rPr>
-        <w:t>‘</w:t>
-      </w:r>
-      <w:r>
-        <w:rPr>
-          <w:rFonts w:cs="Courier New"/>
-          <w:noProof/>
-          <w:sz w:val="24"/>
-          <w:szCs w:val="24"/>
-        </w:rPr>
-        <w:t>ABM Rol'</w:t>
+        <w:t>‘ABM Rol'</w:t>
       </w:r>
     </w:p>
     <w:p>
@@ -872,8 +852,6 @@
         </w:rPr>
         <w:t>'Transferencias'</w:t>
       </w:r>
-      <w:bookmarkStart w:id="0" w:name="_GoBack"/>
-      <w:bookmarkEnd w:id="0"/>
     </w:p>
     <w:p>
       <w:pPr>
@@ -1003,37 +981,7 @@
           <w:sz w:val="24"/>
           <w:szCs w:val="24"/>
         </w:rPr>
-        <w:t xml:space="preserve">les existentes en la aplicación, en este caso, solo se crearon los roles de ‘Cliente’ y </w:t>
-      </w:r>
-      <w:proofErr w:type="gramStart"/>
-      <w:r>
-        <w:rPr>
-          <w:sz w:val="24"/>
-          <w:szCs w:val="24"/>
-        </w:rPr>
-        <w:t>‘Administrador’</w:t>
-      </w:r>
-      <w:r>
-        <w:rPr>
-          <w:sz w:val="24"/>
-          <w:szCs w:val="24"/>
-        </w:rPr>
-        <w:t xml:space="preserve"> </w:t>
-      </w:r>
-      <w:r>
-        <w:rPr>
-          <w:sz w:val="24"/>
-          <w:szCs w:val="24"/>
-        </w:rPr>
-        <w:t>.</w:t>
-      </w:r>
-      <w:proofErr w:type="gramEnd"/>
-      <w:r>
-        <w:rPr>
-          <w:sz w:val="24"/>
-          <w:szCs w:val="24"/>
-        </w:rPr>
-        <w:t xml:space="preserve"> Sin embargo, </w:t>
+        <w:t xml:space="preserve">les existentes en la aplicación, en este caso, solo se crearon los roles de ‘Cliente’ y ‘Administrador’. Sin embargo, </w:t>
       </w:r>
       <w:r>
         <w:rPr>
@@ -1931,6 +1879,23 @@
         <w:ind w:firstLine="360"/>
         <w:jc w:val="both"/>
         <w:rPr>
+          <w:sz w:val="24"/>
+          <w:szCs w:val="24"/>
+        </w:rPr>
+      </w:pPr>
+      <w:r>
+        <w:rPr>
+          <w:sz w:val="24"/>
+          <w:szCs w:val="24"/>
+        </w:rPr>
+        <w:t>Se incluyó esta ABM aunque no sea pedido explícito del TP.</w:t>
+      </w:r>
+    </w:p>
+    <w:p>
+      <w:pPr>
+        <w:ind w:firstLine="360"/>
+        <w:jc w:val="both"/>
+        <w:rPr>
           <w:b/>
           <w:sz w:val="24"/>
           <w:szCs w:val="24"/>
@@ -2058,6 +2023,7 @@
           <w:sz w:val="24"/>
           <w:szCs w:val="24"/>
         </w:rPr>
+        <w:lastRenderedPageBreak/>
         <w:t xml:space="preserve">El botón Nuevo, al realizar </w:t>
       </w:r>
       <w:proofErr w:type="spellStart"/>
@@ -2090,31 +2056,241 @@
           <w:sz w:val="24"/>
           <w:szCs w:val="24"/>
         </w:rPr>
-        <w:t xml:space="preserve"> nos habilita los campos a completar para realizar el alta del Cliente, y nos deshabilita el resto de los botones salvo Limpiar, Grabar y </w:t>
-      </w:r>
-      <w:r>
-        <w:rPr>
-          <w:sz w:val="24"/>
-          <w:szCs w:val="24"/>
+        <w:t xml:space="preserve"> nos habilita los campos a completar para realizar el alta del Cliente, y nos deshabilita el resto de los botones salvo Limpiar, Grabar y Salir. El limpiar devuelve a todos los campos a sus valores default. Al apretar el botón Grabar se realizan ciertas validaciones, como por ejemplo que se haya seleccionado Tipo de Documento, o que no haya campos en blanco, o que el mail ingresado tenga el formato correcto, etc. </w:t>
+      </w:r>
+      <w:r>
+        <w:rPr>
+          <w:sz w:val="24"/>
+          <w:szCs w:val="24"/>
+        </w:rPr>
+        <w:t>Además</w:t>
+      </w:r>
+      <w:r>
+        <w:rPr>
+          <w:sz w:val="24"/>
+          <w:szCs w:val="24"/>
+        </w:rPr>
+        <w:t xml:space="preserve"> se valida que el mail ingresado no exista en la base de datos que ya que es condición del TP, luego se hacen los INSERT correspondientes para poder insertar en la base al nuevo Cliente. </w:t>
+      </w:r>
+    </w:p>
+    <w:p>
+      <w:pPr>
+        <w:ind w:firstLine="360"/>
+        <w:jc w:val="both"/>
+        <w:rPr>
+          <w:sz w:val="24"/>
+          <w:szCs w:val="24"/>
+        </w:rPr>
+      </w:pPr>
+      <w:r>
+        <w:rPr>
+          <w:sz w:val="24"/>
+          <w:szCs w:val="24"/>
+        </w:rPr>
+        <w:t xml:space="preserve">Luego Baja y Modificación, son similares. Para ambos hicimos un formulario (Buscar Cliente), en donde el usuario podrá filtrar datos a partir de ciertos campos (Nombre, Apellido, etc. ) en un </w:t>
+      </w:r>
+      <w:proofErr w:type="spellStart"/>
+      <w:r>
+        <w:rPr>
+          <w:sz w:val="24"/>
+          <w:szCs w:val="24"/>
+        </w:rPr>
+        <w:t>DataDridView</w:t>
+      </w:r>
+      <w:proofErr w:type="spellEnd"/>
+      <w:r>
+        <w:rPr>
+          <w:sz w:val="24"/>
+          <w:szCs w:val="24"/>
+        </w:rPr>
+        <w:t xml:space="preserve">, luego se procede a seleccionar uno para dar de baja o modificarlo, en caso de darlo de baja, se hace un doble </w:t>
+      </w:r>
+      <w:proofErr w:type="spellStart"/>
+      <w:r>
+        <w:rPr>
+          <w:sz w:val="24"/>
+          <w:szCs w:val="24"/>
+        </w:rPr>
+        <w:t>click</w:t>
+      </w:r>
+      <w:proofErr w:type="spellEnd"/>
+      <w:r>
+        <w:rPr>
+          <w:sz w:val="24"/>
+          <w:szCs w:val="24"/>
+        </w:rPr>
+        <w:t xml:space="preserve"> en el </w:t>
+      </w:r>
+      <w:proofErr w:type="spellStart"/>
+      <w:r>
+        <w:rPr>
+          <w:sz w:val="24"/>
+          <w:szCs w:val="24"/>
+        </w:rPr>
+        <w:t>DataGridView</w:t>
+      </w:r>
+      <w:proofErr w:type="spellEnd"/>
+      <w:r>
+        <w:rPr>
+          <w:sz w:val="24"/>
+          <w:szCs w:val="24"/>
+        </w:rPr>
+        <w:t xml:space="preserve"> que lo llevara al formulario de Cliente y luego se procede a oprimir el botón Eliminar, en caso de querer modificar, de la misma manera se lo lleva al formulario de Cliente se cargan los datos del mismo, oprime “Modificar” y allí se pueden alterar la mayoría de los campos y al guardarlos se realiza, luego un </w:t>
+      </w:r>
+      <w:proofErr w:type="spellStart"/>
+      <w:r>
+        <w:rPr>
+          <w:sz w:val="24"/>
+          <w:szCs w:val="24"/>
+        </w:rPr>
+        <w:t>update</w:t>
+      </w:r>
+      <w:proofErr w:type="spellEnd"/>
+      <w:r>
+        <w:rPr>
+          <w:sz w:val="24"/>
+          <w:szCs w:val="24"/>
+        </w:rPr>
+        <w:t xml:space="preserve"> de los datos del Cliente. </w:t>
+      </w:r>
+    </w:p>
+    <w:p>
+      <w:pPr>
+        <w:ind w:firstLine="360"/>
+        <w:jc w:val="both"/>
+        <w:rPr>
+          <w:b/>
+          <w:sz w:val="24"/>
+          <w:szCs w:val="24"/>
+          <w:u w:val="single"/>
+        </w:rPr>
+      </w:pPr>
+      <w:r>
+        <w:rPr>
+          <w:b/>
+          <w:sz w:val="24"/>
+          <w:szCs w:val="24"/>
+          <w:u w:val="single"/>
+        </w:rPr>
+        <w:t>5. ABM de Cuenta</w:t>
+      </w:r>
+    </w:p>
+    <w:p>
+      <w:pPr>
+        <w:jc w:val="both"/>
+        <w:rPr>
+          <w:sz w:val="24"/>
+          <w:szCs w:val="24"/>
+        </w:rPr>
+      </w:pPr>
+      <w:r>
+        <w:rPr>
+          <w:sz w:val="24"/>
+          <w:szCs w:val="24"/>
+        </w:rPr>
+        <w:t xml:space="preserve">Desde esta ABM se puede modificar el tipo de cuenta y </w:t>
+      </w:r>
+      <w:r>
+        <w:rPr>
+          <w:sz w:val="24"/>
+          <w:szCs w:val="24"/>
+        </w:rPr>
+        <w:t>la moneda</w:t>
+      </w:r>
+      <w:r>
+        <w:rPr>
+          <w:sz w:val="24"/>
+          <w:szCs w:val="24"/>
+        </w:rPr>
+        <w:t>. Por supuesto que se puede crear una nueva cuenta, en cuyo caso se la crea sin suscripciones, elemento que tendrán que adquirir desde la funcionalidad Facturación. Con respecto a la moneda se puede observar por el tipo de modelado usado, un cambio en las condiciones es de fácil implementación.</w:t>
+      </w:r>
+    </w:p>
+    <w:p>
+      <w:pPr>
+        <w:jc w:val="both"/>
+        <w:rPr>
+          <w:sz w:val="24"/>
+          <w:szCs w:val="24"/>
+        </w:rPr>
+      </w:pPr>
+      <w:r>
+        <w:rPr>
+          <w:sz w:val="24"/>
+          <w:szCs w:val="24"/>
+        </w:rPr>
+        <w:t>Si se desea cerrar una cuenta, en caso de tener todo facturado será posible, pero si todavía posee elementos a facturar el sistema no lo permitirá y avisará con una ventana de advertencia.</w:t>
+      </w:r>
+    </w:p>
+    <w:p>
+      <w:pPr>
+        <w:jc w:val="both"/>
+        <w:rPr>
+          <w:sz w:val="24"/>
+          <w:szCs w:val="24"/>
+        </w:rPr>
+      </w:pPr>
+      <w:r>
+        <w:rPr>
+          <w:sz w:val="24"/>
+          <w:szCs w:val="24"/>
+        </w:rPr>
+        <w:t>Al crear una Cuenta nueva, dicha cuenta se creará con 0 suscripciones compradas y el estado será PENDIENTE DE ACTIVACIÓN hasta que el Cliente no ingrese a la sección facturación para que se le facturen los cargos, en cuyo caso automáticamente se procederá a habilitar la cuenta.</w:t>
+      </w:r>
+    </w:p>
+    <w:p>
+      <w:pPr>
+        <w:jc w:val="both"/>
+        <w:rPr>
+          <w:b/>
+          <w:sz w:val="24"/>
+          <w:szCs w:val="24"/>
+          <w:u w:val="single"/>
+        </w:rPr>
+      </w:pPr>
+    </w:p>
+    <w:p>
+      <w:pPr>
+        <w:jc w:val="both"/>
+        <w:rPr>
+          <w:b/>
+          <w:sz w:val="24"/>
+          <w:szCs w:val="24"/>
+          <w:u w:val="single"/>
+        </w:rPr>
+      </w:pPr>
+    </w:p>
+    <w:p>
+      <w:pPr>
+        <w:jc w:val="both"/>
+        <w:rPr>
+          <w:b/>
+          <w:sz w:val="24"/>
+          <w:szCs w:val="24"/>
+          <w:u w:val="single"/>
+        </w:rPr>
+      </w:pPr>
+    </w:p>
+    <w:p>
+      <w:pPr>
+        <w:jc w:val="both"/>
+        <w:rPr>
+          <w:b/>
+          <w:sz w:val="24"/>
+          <w:szCs w:val="24"/>
+          <w:u w:val="single"/>
+        </w:rPr>
+      </w:pPr>
+      <w:bookmarkStart w:id="0" w:name="_GoBack"/>
+      <w:bookmarkEnd w:id="0"/>
+      <w:r>
+        <w:rPr>
+          <w:b/>
+          <w:sz w:val="24"/>
+          <w:szCs w:val="24"/>
+          <w:u w:val="single"/>
         </w:rPr>
         <w:lastRenderedPageBreak/>
-        <w:t xml:space="preserve">Salir. El limpiar devuelve a todos los campos a sus valores default. Al apretar el botón Grabar se realizan ciertas validaciones, como por ejemplo que se haya seleccionado Tipo de Documento, o que no haya campos en blanco, o que el mail ingresado tenga el formato correcto, etc. </w:t>
-      </w:r>
-      <w:proofErr w:type="spellStart"/>
-      <w:r>
-        <w:rPr>
-          <w:sz w:val="24"/>
-          <w:szCs w:val="24"/>
-        </w:rPr>
-        <w:t>Ademas</w:t>
-      </w:r>
-      <w:proofErr w:type="spellEnd"/>
-      <w:r>
-        <w:rPr>
-          <w:sz w:val="24"/>
-          <w:szCs w:val="24"/>
-        </w:rPr>
-        <w:t xml:space="preserve"> se valida que el mail ingresado no exista en la base de datos que ya que es condición del TP, luego se hacen los INSERT correspondientes para poder insertar en la base al nuevo Cliente. </w:t>
+        <w:t>6.Asociar/Desasociar Tarjetas</w:t>
       </w:r>
     </w:p>
     <w:p>
@@ -2131,242 +2307,6 @@
           <w:sz w:val="24"/>
           <w:szCs w:val="24"/>
         </w:rPr>
-        <w:t xml:space="preserve">Luego Baja y Modificación, son similares. Para ambos hicimos un formulario (Buscar Cliente), en donde el usuario podrá filtrar datos a partir de ciertos campos (Nombre, Apellido, etc. ) en un </w:t>
-      </w:r>
-      <w:proofErr w:type="spellStart"/>
-      <w:r>
-        <w:rPr>
-          <w:sz w:val="24"/>
-          <w:szCs w:val="24"/>
-        </w:rPr>
-        <w:t>DataDridView</w:t>
-      </w:r>
-      <w:proofErr w:type="spellEnd"/>
-      <w:r>
-        <w:rPr>
-          <w:sz w:val="24"/>
-          <w:szCs w:val="24"/>
-        </w:rPr>
-        <w:t xml:space="preserve">, luego se procede a seleccionar uno para dar de baja o modificarlo, en caso de darlo de baja, se hace un doble </w:t>
-      </w:r>
-      <w:proofErr w:type="spellStart"/>
-      <w:r>
-        <w:rPr>
-          <w:sz w:val="24"/>
-          <w:szCs w:val="24"/>
-        </w:rPr>
-        <w:t>click</w:t>
-      </w:r>
-      <w:proofErr w:type="spellEnd"/>
-      <w:r>
-        <w:rPr>
-          <w:sz w:val="24"/>
-          <w:szCs w:val="24"/>
-        </w:rPr>
-        <w:t xml:space="preserve"> en el </w:t>
-      </w:r>
-      <w:proofErr w:type="spellStart"/>
-      <w:r>
-        <w:rPr>
-          <w:sz w:val="24"/>
-          <w:szCs w:val="24"/>
-        </w:rPr>
-        <w:t>DataGridView</w:t>
-      </w:r>
-      <w:proofErr w:type="spellEnd"/>
-      <w:r>
-        <w:rPr>
-          <w:sz w:val="24"/>
-          <w:szCs w:val="24"/>
-        </w:rPr>
-        <w:t xml:space="preserve"> que lo llevara al formulario de Cliente y luego se procede a oprimir el botón Eliminar, en caso de querer modificar, de la misma manera se lo lleva al formulario de Cliente se cargan los datos del mismo, oprime “Modificar” y allí se pueden alterar la mayoría de los campos y al guardarlos se realiza, luego un </w:t>
-      </w:r>
-      <w:proofErr w:type="spellStart"/>
-      <w:r>
-        <w:rPr>
-          <w:sz w:val="24"/>
-          <w:szCs w:val="24"/>
-        </w:rPr>
-        <w:t>update</w:t>
-      </w:r>
-      <w:proofErr w:type="spellEnd"/>
-      <w:r>
-        <w:rPr>
-          <w:sz w:val="24"/>
-          <w:szCs w:val="24"/>
-        </w:rPr>
-        <w:t xml:space="preserve"> de los datos del Cliente. </w:t>
-      </w:r>
-    </w:p>
-    <w:p>
-      <w:pPr>
-        <w:ind w:firstLine="360"/>
-        <w:jc w:val="both"/>
-        <w:rPr>
-          <w:b/>
-          <w:sz w:val="24"/>
-          <w:szCs w:val="24"/>
-          <w:u w:val="single"/>
-        </w:rPr>
-      </w:pPr>
-      <w:r>
-        <w:rPr>
-          <w:b/>
-          <w:sz w:val="24"/>
-          <w:szCs w:val="24"/>
-          <w:u w:val="single"/>
-        </w:rPr>
-        <w:t>5. ABM de Cuenta</w:t>
-      </w:r>
-    </w:p>
-    <w:p>
-      <w:pPr>
-        <w:jc w:val="both"/>
-        <w:rPr>
-          <w:sz w:val="24"/>
-          <w:szCs w:val="24"/>
-        </w:rPr>
-      </w:pPr>
-      <w:r>
-        <w:rPr>
-          <w:sz w:val="24"/>
-          <w:szCs w:val="24"/>
-        </w:rPr>
-        <w:t>Desde esta ABM se puede modificar el tipo de cuenta y el país. Por supuesto que se puede crear una nueva cuenta, en cuyo caso se la crea sin suscripciones, elemento que tendrán que adquirir desde la funcionalidad Facturación. Con respecto a la moneda, es una función no implementada para la modificación, dado que sólo se trabaja con un tipo de moneda, pero como se puede observar por el tipo de modelado usado, un cambio en las condiciones es de fácil implementación.</w:t>
-      </w:r>
-    </w:p>
-    <w:p>
-      <w:pPr>
-        <w:jc w:val="both"/>
-        <w:rPr>
-          <w:sz w:val="24"/>
-          <w:szCs w:val="24"/>
-        </w:rPr>
-      </w:pPr>
-      <w:r>
-        <w:rPr>
-          <w:sz w:val="24"/>
-          <w:szCs w:val="24"/>
-        </w:rPr>
-        <w:t xml:space="preserve">Si se está </w:t>
-      </w:r>
-      <w:proofErr w:type="spellStart"/>
-      <w:r>
-        <w:rPr>
-          <w:sz w:val="24"/>
-          <w:szCs w:val="24"/>
-        </w:rPr>
-        <w:t>logueado</w:t>
-      </w:r>
-      <w:proofErr w:type="spellEnd"/>
-      <w:r>
-        <w:rPr>
-          <w:sz w:val="24"/>
-          <w:szCs w:val="24"/>
-        </w:rPr>
-        <w:t xml:space="preserve"> como Cliente, la funcionalidad de Inhabilitar Cuenta no está disponible.</w:t>
-      </w:r>
-    </w:p>
-    <w:p>
-      <w:pPr>
-        <w:jc w:val="both"/>
-        <w:rPr>
-          <w:sz w:val="24"/>
-          <w:szCs w:val="24"/>
-        </w:rPr>
-      </w:pPr>
-      <w:r>
-        <w:rPr>
-          <w:sz w:val="24"/>
-          <w:szCs w:val="24"/>
-        </w:rPr>
-        <w:t>Si se desea cerrar una cuenta, en caso de tener todo facturado será posible, pero si todavía posee elementos a facturar el sistema no lo permitirá y avisará con una ventana de advertencia.</w:t>
-      </w:r>
-    </w:p>
-    <w:p>
-      <w:pPr>
-        <w:jc w:val="both"/>
-        <w:rPr>
-          <w:sz w:val="24"/>
-          <w:szCs w:val="24"/>
-        </w:rPr>
-      </w:pPr>
-      <w:r>
-        <w:rPr>
-          <w:sz w:val="24"/>
-          <w:szCs w:val="24"/>
-        </w:rPr>
-        <w:t>Al crear una Cuenta nueva, dicha cuenta se creará con 0 suscripciones compradas y el estado será PENDIENTE DE ACTIVACIÓN hasta que el Cliente no ingrese a la sección facturación para que se le facturen los cargos, en cuyo caso automáticamente se procederá a habilitar la cuenta.</w:t>
-      </w:r>
-    </w:p>
-    <w:p>
-      <w:pPr>
-        <w:jc w:val="both"/>
-        <w:rPr>
-          <w:b/>
-          <w:sz w:val="24"/>
-          <w:szCs w:val="24"/>
-          <w:u w:val="single"/>
-        </w:rPr>
-      </w:pPr>
-    </w:p>
-    <w:p>
-      <w:pPr>
-        <w:jc w:val="both"/>
-        <w:rPr>
-          <w:b/>
-          <w:sz w:val="24"/>
-          <w:szCs w:val="24"/>
-          <w:u w:val="single"/>
-        </w:rPr>
-      </w:pPr>
-    </w:p>
-    <w:p>
-      <w:pPr>
-        <w:jc w:val="both"/>
-        <w:rPr>
-          <w:b/>
-          <w:sz w:val="24"/>
-          <w:szCs w:val="24"/>
-          <w:u w:val="single"/>
-        </w:rPr>
-      </w:pPr>
-      <w:proofErr w:type="gramStart"/>
-      <w:r>
-        <w:rPr>
-          <w:b/>
-          <w:sz w:val="24"/>
-          <w:szCs w:val="24"/>
-          <w:u w:val="single"/>
-        </w:rPr>
-        <w:lastRenderedPageBreak/>
-        <w:t>6.Asociar</w:t>
-      </w:r>
-      <w:proofErr w:type="gramEnd"/>
-      <w:r>
-        <w:rPr>
-          <w:b/>
-          <w:sz w:val="24"/>
-          <w:szCs w:val="24"/>
-          <w:u w:val="single"/>
-        </w:rPr>
-        <w:t>/Desasociar Tarjetas</w:t>
-      </w:r>
-    </w:p>
-    <w:p>
-      <w:pPr>
-        <w:ind w:firstLine="360"/>
-        <w:jc w:val="both"/>
-        <w:rPr>
-          <w:sz w:val="24"/>
-          <w:szCs w:val="24"/>
-        </w:rPr>
-      </w:pPr>
-      <w:r>
-        <w:rPr>
-          <w:sz w:val="24"/>
-          <w:szCs w:val="24"/>
-        </w:rPr>
         <w:t>Desde esta ABM se puede realizar la creación de nuevas tarjetas</w:t>
       </w:r>
       <w:r>
@@ -2374,21 +2314,7 @@
           <w:sz w:val="24"/>
           <w:szCs w:val="24"/>
         </w:rPr>
-        <w:t xml:space="preserve"> </w:t>
-      </w:r>
-      <w:r>
-        <w:rPr>
-          <w:sz w:val="24"/>
-          <w:szCs w:val="24"/>
-        </w:rPr>
-        <w:t>que</w:t>
-      </w:r>
-      <w:r>
-        <w:rPr>
-          <w:sz w:val="24"/>
-          <w:szCs w:val="24"/>
-        </w:rPr>
-        <w:t xml:space="preserve"> se asocien al usuario </w:t>
+        <w:t xml:space="preserve"> que se asocien al usuario </w:t>
       </w:r>
       <w:proofErr w:type="spellStart"/>
       <w:r>
@@ -2659,14 +2585,7 @@
           <w:sz w:val="24"/>
           <w:szCs w:val="24"/>
         </w:rPr>
-        <w:t>Esta funcionalidad permite a un cliente seleccionar una cuenta para re</w:t>
-      </w:r>
-      <w:r>
-        <w:rPr>
-          <w:sz w:val="24"/>
-          <w:szCs w:val="24"/>
-        </w:rPr>
-        <w:t xml:space="preserve">alizar un </w:t>
+        <w:t xml:space="preserve">Esta funcionalidad permite a un cliente seleccionar una cuenta para realizar un </w:t>
       </w:r>
       <w:r>
         <w:rPr>
@@ -2911,35 +2830,7 @@
           <w:sz w:val="24"/>
           <w:szCs w:val="24"/>
         </w:rPr>
-        <w:t xml:space="preserve">Luego, cuando el </w:t>
-      </w:r>
-      <w:r>
-        <w:rPr>
-          <w:sz w:val="24"/>
-          <w:szCs w:val="24"/>
-        </w:rPr>
-        <w:t>retiro</w:t>
-      </w:r>
-      <w:r>
-        <w:rPr>
-          <w:sz w:val="24"/>
-          <w:szCs w:val="24"/>
-        </w:rPr>
-        <w:t xml:space="preserve"> se efectiviza, se le da la opción al usuario de ver un comprobante del mismo que resulta de seleccionar el </w:t>
-      </w:r>
-      <w:r>
-        <w:rPr>
-          <w:sz w:val="24"/>
-          <w:szCs w:val="24"/>
-        </w:rPr>
-        <w:t>retiro y el cheque</w:t>
-      </w:r>
-      <w:r>
-        <w:rPr>
-          <w:sz w:val="24"/>
-          <w:szCs w:val="24"/>
-        </w:rPr>
-        <w:t xml:space="preserve"> recientemente ingresado.</w:t>
+        <w:t>Luego, cuando el retiro se efectiviza, se le da la opción al usuario de ver un comprobante del mismo que resulta de seleccionar el retiro y el cheque recientemente ingresado.</w:t>
       </w:r>
     </w:p>
     <w:p>
@@ -3062,77 +2953,7 @@
           <w:sz w:val="24"/>
           <w:szCs w:val="24"/>
         </w:rPr>
-        <w:t xml:space="preserve">Luego, </w:t>
-      </w:r>
-      <w:r>
-        <w:rPr>
-          <w:sz w:val="24"/>
-          <w:szCs w:val="24"/>
-        </w:rPr>
-        <w:t xml:space="preserve">cuando </w:t>
-      </w:r>
-      <w:r>
-        <w:rPr>
-          <w:sz w:val="24"/>
-          <w:szCs w:val="24"/>
-        </w:rPr>
-        <w:t>la transferencia se hace efectiva,</w:t>
-      </w:r>
-      <w:r>
-        <w:rPr>
-          <w:sz w:val="24"/>
-          <w:szCs w:val="24"/>
-        </w:rPr>
-        <w:t xml:space="preserve"> se le da la opción al usuario de ver un comprobante </w:t>
-      </w:r>
-      <w:r>
-        <w:rPr>
-          <w:sz w:val="24"/>
-          <w:szCs w:val="24"/>
-        </w:rPr>
-        <w:t>de la misma</w:t>
-      </w:r>
-      <w:r>
-        <w:rPr>
-          <w:sz w:val="24"/>
-          <w:szCs w:val="24"/>
-        </w:rPr>
-        <w:t xml:space="preserve"> que resulta de seleccionar </w:t>
-      </w:r>
-      <w:r>
-        <w:rPr>
-          <w:sz w:val="24"/>
-          <w:szCs w:val="24"/>
-        </w:rPr>
-        <w:t>la transferencia</w:t>
-      </w:r>
-      <w:r>
-        <w:rPr>
-          <w:sz w:val="24"/>
-          <w:szCs w:val="24"/>
-        </w:rPr>
-        <w:t xml:space="preserve"> </w:t>
-      </w:r>
-      <w:r>
-        <w:rPr>
-          <w:sz w:val="24"/>
-          <w:szCs w:val="24"/>
-        </w:rPr>
-        <w:t>recientemente realizada</w:t>
-      </w:r>
-      <w:r>
-        <w:rPr>
-          <w:sz w:val="24"/>
-          <w:szCs w:val="24"/>
-        </w:rPr>
-        <w:t>.</w:t>
-      </w:r>
-      <w:r>
-        <w:rPr>
-          <w:sz w:val="24"/>
-          <w:szCs w:val="24"/>
-        </w:rPr>
-        <w:t xml:space="preserve">  </w:t>
+        <w:t xml:space="preserve">Luego, cuando la transferencia se hace efectiva, se le da la opción al usuario de ver un comprobante de la misma que resulta de seleccionar la transferencia recientemente realizada.  </w:t>
       </w:r>
     </w:p>
     <w:p>
@@ -3443,21 +3264,7 @@
           <w:sz w:val="24"/>
           <w:szCs w:val="24"/>
         </w:rPr>
-        <w:t xml:space="preserve">Se deben ingresar el año del que se quiere obtener los datos, y el periodo. Luego debe elegir </w:t>
-      </w:r>
-      <w:r>
-        <w:rPr>
-          <w:sz w:val="24"/>
-          <w:szCs w:val="24"/>
-        </w:rPr>
-        <w:t>cuál</w:t>
-      </w:r>
-      <w:r>
-        <w:rPr>
-          <w:sz w:val="24"/>
-          <w:szCs w:val="24"/>
-        </w:rPr>
-        <w:t xml:space="preserve"> de los listados se quiere visualizar:</w:t>
+        <w:t>Se deben ingresar el año del que se quiere obtener los datos, y el periodo. Luego debe elegir cuál de los listados se quiere visualizar:</w:t>
       </w:r>
     </w:p>
     <w:p>
@@ -3667,8 +3474,8 @@
       </w:r>
     </w:p>
     <w:sectPr>
-      <w:headerReference w:type="default" r:id="rId11"/>
-      <w:footerReference w:type="default" r:id="rId12"/>
+      <w:headerReference w:type="default" r:id="rId10"/>
+      <w:footerReference w:type="default" r:id="rId11"/>
       <w:pgSz w:w="12240" w:h="15840"/>
       <w:pgMar w:top="1417" w:right="1701" w:bottom="1417" w:left="1701" w:header="708" w:footer="708" w:gutter="0"/>
       <w:cols w:space="708"/>
@@ -3680,7 +3487,7 @@
 </file>
 
 <file path=word/endnotes.xml><?xml version="1.0" encoding="utf-8"?>
-<w:endnotes xmlns:wpc="http://schemas.microsoft.com/office/word/2010/wordprocessingCanvas" xmlns:mc="http://schemas.openxmlformats.org/markup-compatibility/2006" xmlns:o="urn:schemas-microsoft-com:office:office" xmlns:r="http://schemas.openxmlformats.org/officeDocument/2006/relationships" xmlns:m="http://schemas.openxmlformats.org/officeDocument/2006/math" xmlns:v="urn:schemas-microsoft-com:vml" xmlns:wp14="http://schemas.microsoft.com/office/word/2010/wordprocessingDrawing" xmlns:wp="http://schemas.openxmlformats.org/drawingml/2006/wordprocessingDrawing" xmlns:w10="urn:schemas-microsoft-com:office:word" xmlns:w="http://schemas.openxmlformats.org/wordprocessingml/2006/main" xmlns:w14="http://schemas.microsoft.com/office/word/2010/wordml" xmlns:wpg="http://schemas.microsoft.com/office/word/2010/wordprocessingGroup" xmlns:wpi="http://schemas.microsoft.com/office/word/2010/wordprocessingInk" xmlns:wne="http://schemas.microsoft.com/office/word/2006/wordml" xmlns:wps="http://schemas.microsoft.com/office/word/2010/wordprocessingShape" mc:Ignorable="w14 wp14">
+<w:endnotes xmlns:wpc="http://schemas.microsoft.com/office/word/2010/wordprocessingCanvas" xmlns:mc="http://schemas.openxmlformats.org/markup-compatibility/2006" xmlns:o="urn:schemas-microsoft-com:office:office" xmlns:r="http://schemas.openxmlformats.org/officeDocument/2006/relationships" xmlns:m="http://schemas.openxmlformats.org/officeDocument/2006/math" xmlns:v="urn:schemas-microsoft-com:vml" xmlns:wp14="http://schemas.microsoft.com/office/word/2010/wordprocessingDrawing" xmlns:wp="http://schemas.openxmlformats.org/drawingml/2006/wordprocessingDrawing" xmlns:w10="urn:schemas-microsoft-com:office:word" xmlns:w="http://schemas.openxmlformats.org/wordprocessingml/2006/main" xmlns:w14="http://schemas.microsoft.com/office/word/2010/wordml" xmlns:w15="http://schemas.microsoft.com/office/word/2012/wordml" xmlns:wpg="http://schemas.microsoft.com/office/word/2010/wordprocessingGroup" xmlns:wpi="http://schemas.microsoft.com/office/word/2010/wordprocessingInk" xmlns:wne="http://schemas.microsoft.com/office/word/2006/wordml" xmlns:wps="http://schemas.microsoft.com/office/word/2010/wordprocessingShape" mc:Ignorable="w14 w15 wp14">
   <w:endnote w:type="separator" w:id="-1">
     <w:p>
       <w:pPr>
@@ -3705,7 +3512,7 @@
 </file>
 
 <file path=word/footer1.xml><?xml version="1.0" encoding="utf-8"?>
-<w:ftr xmlns:wpc="http://schemas.microsoft.com/office/word/2010/wordprocessingCanvas" xmlns:mc="http://schemas.openxmlformats.org/markup-compatibility/2006" xmlns:o="urn:schemas-microsoft-com:office:office" xmlns:r="http://schemas.openxmlformats.org/officeDocument/2006/relationships" xmlns:m="http://schemas.openxmlformats.org/officeDocument/2006/math" xmlns:v="urn:schemas-microsoft-com:vml" xmlns:wp14="http://schemas.microsoft.com/office/word/2010/wordprocessingDrawing" xmlns:wp="http://schemas.openxmlformats.org/drawingml/2006/wordprocessingDrawing" xmlns:w10="urn:schemas-microsoft-com:office:word" xmlns:w="http://schemas.openxmlformats.org/wordprocessingml/2006/main" xmlns:w14="http://schemas.microsoft.com/office/word/2010/wordml" xmlns:wpg="http://schemas.microsoft.com/office/word/2010/wordprocessingGroup" xmlns:wpi="http://schemas.microsoft.com/office/word/2010/wordprocessingInk" xmlns:wne="http://schemas.microsoft.com/office/word/2006/wordml" xmlns:wps="http://schemas.microsoft.com/office/word/2010/wordprocessingShape" mc:Ignorable="w14 wp14">
+<w:ftr xmlns:wpc="http://schemas.microsoft.com/office/word/2010/wordprocessingCanvas" xmlns:mc="http://schemas.openxmlformats.org/markup-compatibility/2006" xmlns:o="urn:schemas-microsoft-com:office:office" xmlns:r="http://schemas.openxmlformats.org/officeDocument/2006/relationships" xmlns:m="http://schemas.openxmlformats.org/officeDocument/2006/math" xmlns:v="urn:schemas-microsoft-com:vml" xmlns:wp14="http://schemas.microsoft.com/office/word/2010/wordprocessingDrawing" xmlns:wp="http://schemas.openxmlformats.org/drawingml/2006/wordprocessingDrawing" xmlns:w10="urn:schemas-microsoft-com:office:word" xmlns:w="http://schemas.openxmlformats.org/wordprocessingml/2006/main" xmlns:w14="http://schemas.microsoft.com/office/word/2010/wordml" xmlns:w15="http://schemas.microsoft.com/office/word/2012/wordml" xmlns:wpg="http://schemas.microsoft.com/office/word/2010/wordprocessingGroup" xmlns:wpi="http://schemas.microsoft.com/office/word/2010/wordprocessingInk" xmlns:wne="http://schemas.microsoft.com/office/word/2006/wordml" xmlns:wps="http://schemas.microsoft.com/office/word/2010/wordprocessingShape" mc:Ignorable="w14 w15 wp14">
   <w:sdt>
     <w:sdtPr>
       <w:id w:val="-964341950"/>
@@ -3714,6 +3521,7 @@
         <w:docPartUnique/>
       </w:docPartObj>
     </w:sdtPr>
+    <w:sdtEndPr/>
     <w:sdtContent>
       <w:p>
         <w:pPr>
@@ -3734,7 +3542,7 @@
             <w:noProof/>
             <w:lang w:val="es-ES"/>
           </w:rPr>
-          <w:t>2</w:t>
+          <w:t>9</w:t>
         </w:r>
         <w:r>
           <w:fldChar w:fldCharType="end"/>
@@ -3751,7 +3559,7 @@
 </file>
 
 <file path=word/footnotes.xml><?xml version="1.0" encoding="utf-8"?>
-<w:footnotes xmlns:wpc="http://schemas.microsoft.com/office/word/2010/wordprocessingCanvas" xmlns:mc="http://schemas.openxmlformats.org/markup-compatibility/2006" xmlns:o="urn:schemas-microsoft-com:office:office" xmlns:r="http://schemas.openxmlformats.org/officeDocument/2006/relationships" xmlns:m="http://schemas.openxmlformats.org/officeDocument/2006/math" xmlns:v="urn:schemas-microsoft-com:vml" xmlns:wp14="http://schemas.microsoft.com/office/word/2010/wordprocessingDrawing" xmlns:wp="http://schemas.openxmlformats.org/drawingml/2006/wordprocessingDrawing" xmlns:w10="urn:schemas-microsoft-com:office:word" xmlns:w="http://schemas.openxmlformats.org/wordprocessingml/2006/main" xmlns:w14="http://schemas.microsoft.com/office/word/2010/wordml" xmlns:wpg="http://schemas.microsoft.com/office/word/2010/wordprocessingGroup" xmlns:wpi="http://schemas.microsoft.com/office/word/2010/wordprocessingInk" xmlns:wne="http://schemas.microsoft.com/office/word/2006/wordml" xmlns:wps="http://schemas.microsoft.com/office/word/2010/wordprocessingShape" mc:Ignorable="w14 wp14">
+<w:footnotes xmlns:wpc="http://schemas.microsoft.com/office/word/2010/wordprocessingCanvas" xmlns:mc="http://schemas.openxmlformats.org/markup-compatibility/2006" xmlns:o="urn:schemas-microsoft-com:office:office" xmlns:r="http://schemas.openxmlformats.org/officeDocument/2006/relationships" xmlns:m="http://schemas.openxmlformats.org/officeDocument/2006/math" xmlns:v="urn:schemas-microsoft-com:vml" xmlns:wp14="http://schemas.microsoft.com/office/word/2010/wordprocessingDrawing" xmlns:wp="http://schemas.openxmlformats.org/drawingml/2006/wordprocessingDrawing" xmlns:w10="urn:schemas-microsoft-com:office:word" xmlns:w="http://schemas.openxmlformats.org/wordprocessingml/2006/main" xmlns:w14="http://schemas.microsoft.com/office/word/2010/wordml" xmlns:w15="http://schemas.microsoft.com/office/word/2012/wordml" xmlns:wpg="http://schemas.microsoft.com/office/word/2010/wordprocessingGroup" xmlns:wpi="http://schemas.microsoft.com/office/word/2010/wordprocessingInk" xmlns:wne="http://schemas.microsoft.com/office/word/2006/wordml" xmlns:wps="http://schemas.microsoft.com/office/word/2010/wordprocessingShape" mc:Ignorable="w14 w15 wp14">
   <w:footnote w:type="separator" w:id="-1">
     <w:p>
       <w:pPr>
@@ -3776,7 +3584,7 @@
 </file>
 
 <file path=word/header1.xml><?xml version="1.0" encoding="utf-8"?>
-<w:hdr xmlns:wpc="http://schemas.microsoft.com/office/word/2010/wordprocessingCanvas" xmlns:mc="http://schemas.openxmlformats.org/markup-compatibility/2006" xmlns:o="urn:schemas-microsoft-com:office:office" xmlns:r="http://schemas.openxmlformats.org/officeDocument/2006/relationships" xmlns:m="http://schemas.openxmlformats.org/officeDocument/2006/math" xmlns:v="urn:schemas-microsoft-com:vml" xmlns:wp14="http://schemas.microsoft.com/office/word/2010/wordprocessingDrawing" xmlns:wp="http://schemas.openxmlformats.org/drawingml/2006/wordprocessingDrawing" xmlns:w10="urn:schemas-microsoft-com:office:word" xmlns:w="http://schemas.openxmlformats.org/wordprocessingml/2006/main" xmlns:w14="http://schemas.microsoft.com/office/word/2010/wordml" xmlns:wpg="http://schemas.microsoft.com/office/word/2010/wordprocessingGroup" xmlns:wpi="http://schemas.microsoft.com/office/word/2010/wordprocessingInk" xmlns:wne="http://schemas.microsoft.com/office/word/2006/wordml" xmlns:wps="http://schemas.microsoft.com/office/word/2010/wordprocessingShape" mc:Ignorable="w14 wp14">
+<w:hdr xmlns:wpc="http://schemas.microsoft.com/office/word/2010/wordprocessingCanvas" xmlns:mc="http://schemas.openxmlformats.org/markup-compatibility/2006" xmlns:o="urn:schemas-microsoft-com:office:office" xmlns:r="http://schemas.openxmlformats.org/officeDocument/2006/relationships" xmlns:m="http://schemas.openxmlformats.org/officeDocument/2006/math" xmlns:v="urn:schemas-microsoft-com:vml" xmlns:wp14="http://schemas.microsoft.com/office/word/2010/wordprocessingDrawing" xmlns:wp="http://schemas.openxmlformats.org/drawingml/2006/wordprocessingDrawing" xmlns:w10="urn:schemas-microsoft-com:office:word" xmlns:w="http://schemas.openxmlformats.org/wordprocessingml/2006/main" xmlns:w14="http://schemas.microsoft.com/office/word/2010/wordml" xmlns:w15="http://schemas.microsoft.com/office/word/2012/wordml" xmlns:wpg="http://schemas.microsoft.com/office/word/2010/wordprocessingGroup" xmlns:wpi="http://schemas.microsoft.com/office/word/2010/wordprocessingInk" xmlns:wne="http://schemas.microsoft.com/office/word/2006/wordml" xmlns:wps="http://schemas.microsoft.com/office/word/2010/wordprocessingShape" mc:Ignorable="w14 w15 wp14">
   <w:p>
     <w:pPr>
       <w:pStyle w:val="Encabezado"/>
@@ -3839,8 +3647,8 @@
 </file>
 
 <file path=word/numbering.xml><?xml version="1.0" encoding="utf-8"?>
-<w:numbering xmlns:wpc="http://schemas.microsoft.com/office/word/2010/wordprocessingCanvas" xmlns:mc="http://schemas.openxmlformats.org/markup-compatibility/2006" xmlns:o="urn:schemas-microsoft-com:office:office" xmlns:r="http://schemas.openxmlformats.org/officeDocument/2006/relationships" xmlns:m="http://schemas.openxmlformats.org/officeDocument/2006/math" xmlns:v="urn:schemas-microsoft-com:vml" xmlns:wp14="http://schemas.microsoft.com/office/word/2010/wordprocessingDrawing" xmlns:wp="http://schemas.openxmlformats.org/drawingml/2006/wordprocessingDrawing" xmlns:w10="urn:schemas-microsoft-com:office:word" xmlns:w="http://schemas.openxmlformats.org/wordprocessingml/2006/main" xmlns:w14="http://schemas.microsoft.com/office/word/2010/wordml" xmlns:wpg="http://schemas.microsoft.com/office/word/2010/wordprocessingGroup" xmlns:wpi="http://schemas.microsoft.com/office/word/2010/wordprocessingInk" xmlns:wne="http://schemas.microsoft.com/office/word/2006/wordml" xmlns:wps="http://schemas.microsoft.com/office/word/2010/wordprocessingShape" mc:Ignorable="w14 wp14">
-  <w:abstractNum w:abstractNumId="0">
+<w:numbering xmlns:wpc="http://schemas.microsoft.com/office/word/2010/wordprocessingCanvas" xmlns:mc="http://schemas.openxmlformats.org/markup-compatibility/2006" xmlns:o="urn:schemas-microsoft-com:office:office" xmlns:r="http://schemas.openxmlformats.org/officeDocument/2006/relationships" xmlns:m="http://schemas.openxmlformats.org/officeDocument/2006/math" xmlns:v="urn:schemas-microsoft-com:vml" xmlns:wp14="http://schemas.microsoft.com/office/word/2010/wordprocessingDrawing" xmlns:wp="http://schemas.openxmlformats.org/drawingml/2006/wordprocessingDrawing" xmlns:w10="urn:schemas-microsoft-com:office:word" xmlns:w="http://schemas.openxmlformats.org/wordprocessingml/2006/main" xmlns:w14="http://schemas.microsoft.com/office/word/2010/wordml" xmlns:w15="http://schemas.microsoft.com/office/word/2012/wordml" xmlns:wpg="http://schemas.microsoft.com/office/word/2010/wordprocessingGroup" xmlns:wpi="http://schemas.microsoft.com/office/word/2010/wordprocessingInk" xmlns:wne="http://schemas.microsoft.com/office/word/2006/wordml" xmlns:wps="http://schemas.microsoft.com/office/word/2010/wordprocessingShape" mc:Ignorable="w14 w15 wp14">
+  <w:abstractNum w:abstractNumId="0" w15:restartNumberingAfterBreak="0">
     <w:nsid w:val="1AA60401"/>
     <w:multiLevelType w:val="hybridMultilevel"/>
     <w:tmpl w:val="1B0269D4"/>
@@ -3955,7 +3763,7 @@
       </w:rPr>
     </w:lvl>
   </w:abstractNum>
-  <w:abstractNum w:abstractNumId="1">
+  <w:abstractNum w:abstractNumId="1" w15:restartNumberingAfterBreak="0">
     <w:nsid w:val="1CCF7206"/>
     <w:multiLevelType w:val="hybridMultilevel"/>
     <w:tmpl w:val="3682A1FC"/>
@@ -4068,7 +3876,7 @@
       </w:rPr>
     </w:lvl>
   </w:abstractNum>
-  <w:abstractNum w:abstractNumId="2">
+  <w:abstractNum w:abstractNumId="2" w15:restartNumberingAfterBreak="0">
     <w:nsid w:val="37224F12"/>
     <w:multiLevelType w:val="hybridMultilevel"/>
     <w:tmpl w:val="3EEE9E2C"/>
@@ -4181,7 +3989,7 @@
       </w:rPr>
     </w:lvl>
   </w:abstractNum>
-  <w:abstractNum w:abstractNumId="3">
+  <w:abstractNum w:abstractNumId="3" w15:restartNumberingAfterBreak="0">
     <w:nsid w:val="37E624C1"/>
     <w:multiLevelType w:val="hybridMultilevel"/>
     <w:tmpl w:val="0430275A"/>
@@ -4267,7 +4075,7 @@
       </w:pPr>
     </w:lvl>
   </w:abstractNum>
-  <w:abstractNum w:abstractNumId="4">
+  <w:abstractNum w:abstractNumId="4" w15:restartNumberingAfterBreak="0">
     <w:nsid w:val="42D40C2A"/>
     <w:multiLevelType w:val="hybridMultilevel"/>
     <w:tmpl w:val="CF3600D2"/>
@@ -4380,7 +4188,7 @@
       </w:rPr>
     </w:lvl>
   </w:abstractNum>
-  <w:abstractNum w:abstractNumId="5">
+  <w:abstractNum w:abstractNumId="5" w15:restartNumberingAfterBreak="0">
     <w:nsid w:val="49575083"/>
     <w:multiLevelType w:val="hybridMultilevel"/>
     <w:tmpl w:val="8AB82D84"/>
@@ -4469,7 +4277,7 @@
       </w:pPr>
     </w:lvl>
   </w:abstractNum>
-  <w:abstractNum w:abstractNumId="6">
+  <w:abstractNum w:abstractNumId="6" w15:restartNumberingAfterBreak="0">
     <w:nsid w:val="4DAD378F"/>
     <w:multiLevelType w:val="hybridMultilevel"/>
     <w:tmpl w:val="6644CC3E"/>
@@ -4582,7 +4390,7 @@
       </w:rPr>
     </w:lvl>
   </w:abstractNum>
-  <w:abstractNum w:abstractNumId="7">
+  <w:abstractNum w:abstractNumId="7" w15:restartNumberingAfterBreak="0">
     <w:nsid w:val="66D66B60"/>
     <w:multiLevelType w:val="hybridMultilevel"/>
     <w:tmpl w:val="540CE7B2"/>
@@ -4676,51 +4484,15 @@
   </w:num>
   <w:num w:numId="2">
     <w:abstractNumId w:val="2"/>
-    <w:lvlOverride w:ilvl="0"/>
-    <w:lvlOverride w:ilvl="1"/>
-    <w:lvlOverride w:ilvl="2"/>
-    <w:lvlOverride w:ilvl="3"/>
-    <w:lvlOverride w:ilvl="4"/>
-    <w:lvlOverride w:ilvl="5"/>
-    <w:lvlOverride w:ilvl="6"/>
-    <w:lvlOverride w:ilvl="7"/>
-    <w:lvlOverride w:ilvl="8"/>
   </w:num>
   <w:num w:numId="3">
     <w:abstractNumId w:val="1"/>
-    <w:lvlOverride w:ilvl="0"/>
-    <w:lvlOverride w:ilvl="1"/>
-    <w:lvlOverride w:ilvl="2"/>
-    <w:lvlOverride w:ilvl="3"/>
-    <w:lvlOverride w:ilvl="4"/>
-    <w:lvlOverride w:ilvl="5"/>
-    <w:lvlOverride w:ilvl="6"/>
-    <w:lvlOverride w:ilvl="7"/>
-    <w:lvlOverride w:ilvl="8"/>
   </w:num>
   <w:num w:numId="4">
     <w:abstractNumId w:val="4"/>
-    <w:lvlOverride w:ilvl="0"/>
-    <w:lvlOverride w:ilvl="1"/>
-    <w:lvlOverride w:ilvl="2"/>
-    <w:lvlOverride w:ilvl="3"/>
-    <w:lvlOverride w:ilvl="4"/>
-    <w:lvlOverride w:ilvl="5"/>
-    <w:lvlOverride w:ilvl="6"/>
-    <w:lvlOverride w:ilvl="7"/>
-    <w:lvlOverride w:ilvl="8"/>
   </w:num>
   <w:num w:numId="5">
     <w:abstractNumId w:val="6"/>
-    <w:lvlOverride w:ilvl="0"/>
-    <w:lvlOverride w:ilvl="1"/>
-    <w:lvlOverride w:ilvl="2"/>
-    <w:lvlOverride w:ilvl="3"/>
-    <w:lvlOverride w:ilvl="4"/>
-    <w:lvlOverride w:ilvl="5"/>
-    <w:lvlOverride w:ilvl="6"/>
-    <w:lvlOverride w:ilvl="7"/>
-    <w:lvlOverride w:ilvl="8"/>
   </w:num>
   <w:num w:numId="6">
     <w:abstractNumId w:val="3"/>
@@ -4762,7 +4534,7 @@
 </file>
 
 <file path=word/styles.xml><?xml version="1.0" encoding="utf-8"?>
-<w:styles xmlns:mc="http://schemas.openxmlformats.org/markup-compatibility/2006" xmlns:r="http://schemas.openxmlformats.org/officeDocument/2006/relationships" xmlns:w="http://schemas.openxmlformats.org/wordprocessingml/2006/main" xmlns:w14="http://schemas.microsoft.com/office/word/2010/wordml" mc:Ignorable="w14">
+<w:styles xmlns:mc="http://schemas.openxmlformats.org/markup-compatibility/2006" xmlns:r="http://schemas.openxmlformats.org/officeDocument/2006/relationships" xmlns:w="http://schemas.openxmlformats.org/wordprocessingml/2006/main" xmlns:w14="http://schemas.microsoft.com/office/word/2010/wordml" xmlns:w15="http://schemas.microsoft.com/office/word/2012/wordml" mc:Ignorable="w14 w15">
   <w:docDefaults>
     <w:rPrDefault>
       <w:rPr>
@@ -4778,144 +4550,378 @@
       </w:pPr>
     </w:pPrDefault>
   </w:docDefaults>
-  <w:latentStyles w:defLockedState="0" w:defUIPriority="99" w:defSemiHidden="1" w:defUnhideWhenUsed="1" w:defQFormat="0" w:count="267">
-    <w:lsdException w:name="Normal" w:semiHidden="0" w:uiPriority="0" w:unhideWhenUsed="0" w:qFormat="1"/>
-    <w:lsdException w:name="heading 1" w:semiHidden="0" w:uiPriority="9" w:unhideWhenUsed="0" w:qFormat="1"/>
-    <w:lsdException w:name="heading 2" w:uiPriority="9" w:qFormat="1"/>
-    <w:lsdException w:name="heading 3" w:uiPriority="9" w:qFormat="1"/>
-    <w:lsdException w:name="heading 4" w:uiPriority="9" w:qFormat="1"/>
-    <w:lsdException w:name="heading 5" w:uiPriority="9" w:qFormat="1"/>
-    <w:lsdException w:name="heading 6" w:uiPriority="9" w:qFormat="1"/>
-    <w:lsdException w:name="heading 7" w:uiPriority="9" w:qFormat="1"/>
-    <w:lsdException w:name="heading 8" w:uiPriority="9" w:qFormat="1"/>
-    <w:lsdException w:name="heading 9" w:uiPriority="9" w:qFormat="1"/>
-    <w:lsdException w:name="toc 1" w:uiPriority="39"/>
-    <w:lsdException w:name="toc 2" w:uiPriority="39"/>
-    <w:lsdException w:name="toc 3" w:uiPriority="39"/>
-    <w:lsdException w:name="toc 4" w:uiPriority="39"/>
-    <w:lsdException w:name="toc 5" w:uiPriority="39"/>
-    <w:lsdException w:name="toc 6" w:uiPriority="39"/>
-    <w:lsdException w:name="toc 7" w:uiPriority="39"/>
-    <w:lsdException w:name="toc 8" w:uiPriority="39"/>
-    <w:lsdException w:name="toc 9" w:uiPriority="39"/>
-    <w:lsdException w:name="caption" w:uiPriority="35" w:qFormat="1"/>
-    <w:lsdException w:name="Title" w:semiHidden="0" w:uiPriority="10" w:unhideWhenUsed="0" w:qFormat="1"/>
-    <w:lsdException w:name="Default Paragraph Font" w:uiPriority="1"/>
-    <w:lsdException w:name="Subtitle" w:semiHidden="0" w:uiPriority="11" w:unhideWhenUsed="0" w:qFormat="1"/>
-    <w:lsdException w:name="Strong" w:semiHidden="0" w:uiPriority="22" w:unhideWhenUsed="0" w:qFormat="1"/>
-    <w:lsdException w:name="Emphasis" w:semiHidden="0" w:uiPriority="20" w:unhideWhenUsed="0" w:qFormat="1"/>
-    <w:lsdException w:name="Table Grid" w:semiHidden="0" w:uiPriority="59" w:unhideWhenUsed="0"/>
-    <w:lsdException w:name="Placeholder Text" w:unhideWhenUsed="0"/>
-    <w:lsdException w:name="No Spacing" w:semiHidden="0" w:uiPriority="1" w:unhideWhenUsed="0" w:qFormat="1"/>
-    <w:lsdException w:name="Light Shading" w:semiHidden="0" w:uiPriority="60" w:unhideWhenUsed="0"/>
-    <w:lsdException w:name="Light List" w:semiHidden="0" w:uiPriority="61" w:unhideWhenUsed="0"/>
-    <w:lsdException w:name="Light Grid" w:semiHidden="0" w:uiPriority="62" w:unhideWhenUsed="0"/>
-    <w:lsdException w:name="Medium Shading 1" w:semiHidden="0" w:uiPriority="63" w:unhideWhenUsed="0"/>
-    <w:lsdException w:name="Medium Shading 2" w:semiHidden="0" w:uiPriority="64" w:unhideWhenUsed="0"/>
-    <w:lsdException w:name="Medium List 1" w:semiHidden="0" w:uiPriority="65" w:unhideWhenUsed="0"/>
-    <w:lsdException w:name="Medium List 2" w:semiHidden="0" w:uiPriority="66" w:unhideWhenUsed="0"/>
-    <w:lsdException w:name="Medium Grid 1" w:semiHidden="0" w:uiPriority="67" w:unhideWhenUsed="0"/>
-    <w:lsdException w:name="Medium Grid 2" w:semiHidden="0" w:uiPriority="68" w:unhideWhenUsed="0"/>
-    <w:lsdException w:name="Medium Grid 3" w:semiHidden="0" w:uiPriority="69" w:unhideWhenUsed="0"/>
-    <w:lsdException w:name="Dark List" w:semiHidden="0" w:uiPriority="70" w:unhideWhenUsed="0"/>
-    <w:lsdException w:name="Colorful Shading" w:semiHidden="0" w:uiPriority="71" w:unhideWhenUsed="0"/>
-    <w:lsdException w:name="Colorful List" w:semiHidden="0" w:uiPriority="72" w:unhideWhenUsed="0"/>
-    <w:lsdException w:name="Colorful Grid" w:semiHidden="0" w:uiPriority="73" w:unhideWhenUsed="0"/>
-    <w:lsdException w:name="Light Shading Accent 1" w:semiHidden="0" w:uiPriority="60" w:unhideWhenUsed="0"/>
-    <w:lsdException w:name="Light List Accent 1" w:semiHidden="0" w:uiPriority="61" w:unhideWhenUsed="0"/>
-    <w:lsdException w:name="Light Grid Accent 1" w:semiHidden="0" w:uiPriority="62" w:unhideWhenUsed="0"/>
-    <w:lsdException w:name="Medium Shading 1 Accent 1" w:semiHidden="0" w:uiPriority="63" w:unhideWhenUsed="0"/>
-    <w:lsdException w:name="Medium Shading 2 Accent 1" w:semiHidden="0" w:uiPriority="64" w:unhideWhenUsed="0"/>
-    <w:lsdException w:name="Medium List 1 Accent 1" w:semiHidden="0" w:uiPriority="65" w:unhideWhenUsed="0"/>
-    <w:lsdException w:name="Revision" w:unhideWhenUsed="0"/>
-    <w:lsdException w:name="List Paragraph" w:semiHidden="0" w:unhideWhenUsed="0" w:qFormat="1"/>
-    <w:lsdException w:name="Quote" w:semiHidden="0" w:uiPriority="29" w:unhideWhenUsed="0" w:qFormat="1"/>
-    <w:lsdException w:name="Intense Quote" w:semiHidden="0" w:uiPriority="30" w:unhideWhenUsed="0" w:qFormat="1"/>
-    <w:lsdException w:name="Medium List 2 Accent 1" w:semiHidden="0" w:uiPriority="66" w:unhideWhenUsed="0"/>
-    <w:lsdException w:name="Medium Grid 1 Accent 1" w:semiHidden="0" w:uiPriority="67" w:unhideWhenUsed="0"/>
-    <w:lsdException w:name="Medium Grid 2 Accent 1" w:semiHidden="0" w:uiPriority="68" w:unhideWhenUsed="0"/>
-    <w:lsdException w:name="Medium Grid 3 Accent 1" w:semiHidden="0" w:uiPriority="69" w:unhideWhenUsed="0"/>
-    <w:lsdException w:name="Dark List Accent 1" w:semiHidden="0" w:uiPriority="70" w:unhideWhenUsed="0"/>
-    <w:lsdException w:name="Colorful Shading Accent 1" w:semiHidden="0" w:uiPriority="71" w:unhideWhenUsed="0"/>
-    <w:lsdException w:name="Colorful List Accent 1" w:semiHidden="0" w:uiPriority="72" w:unhideWhenUsed="0"/>
-    <w:lsdException w:name="Colorful Grid Accent 1" w:semiHidden="0" w:uiPriority="73" w:unhideWhenUsed="0"/>
-    <w:lsdException w:name="Light Shading Accent 2" w:semiHidden="0" w:uiPriority="60" w:unhideWhenUsed="0"/>
-    <w:lsdException w:name="Light List Accent 2" w:semiHidden="0" w:uiPriority="61" w:unhideWhenUsed="0"/>
-    <w:lsdException w:name="Light Grid Accent 2" w:semiHidden="0" w:uiPriority="62" w:unhideWhenUsed="0"/>
-    <w:lsdException w:name="Medium Shading 1 Accent 2" w:semiHidden="0" w:uiPriority="63" w:unhideWhenUsed="0"/>
-    <w:lsdException w:name="Medium Shading 2 Accent 2" w:semiHidden="0" w:uiPriority="64" w:unhideWhenUsed="0"/>
-    <w:lsdException w:name="Medium List 1 Accent 2" w:semiHidden="0" w:uiPriority="65" w:unhideWhenUsed="0"/>
-    <w:lsdException w:name="Medium List 2 Accent 2" w:semiHidden="0" w:uiPriority="66" w:unhideWhenUsed="0"/>
-    <w:lsdException w:name="Medium Grid 1 Accent 2" w:semiHidden="0" w:uiPriority="67" w:unhideWhenUsed="0"/>
-    <w:lsdException w:name="Medium Grid 2 Accent 2" w:semiHidden="0" w:uiPriority="68" w:unhideWhenUsed="0"/>
-    <w:lsdException w:name="Medium Grid 3 Accent 2" w:semiHidden="0" w:uiPriority="69" w:unhideWhenUsed="0"/>
-    <w:lsdException w:name="Dark List Accent 2" w:semiHidden="0" w:uiPriority="70" w:unhideWhenUsed="0"/>
-    <w:lsdException w:name="Colorful Shading Accent 2" w:semiHidden="0" w:uiPriority="71" w:unhideWhenUsed="0"/>
-    <w:lsdException w:name="Colorful List Accent 2" w:semiHidden="0" w:uiPriority="72" w:unhideWhenUsed="0"/>
-    <w:lsdException w:name="Colorful Grid Accent 2" w:semiHidden="0" w:uiPriority="73" w:unhideWhenUsed="0"/>
-    <w:lsdException w:name="Light Shading Accent 3" w:semiHidden="0" w:uiPriority="60" w:unhideWhenUsed="0"/>
-    <w:lsdException w:name="Light List Accent 3" w:semiHidden="0" w:uiPriority="61" w:unhideWhenUsed="0"/>
-    <w:lsdException w:name="Light Grid Accent 3" w:semiHidden="0" w:uiPriority="62" w:unhideWhenUsed="0"/>
-    <w:lsdException w:name="Medium Shading 1 Accent 3" w:semiHidden="0" w:uiPriority="63" w:unhideWhenUsed="0"/>
-    <w:lsdException w:name="Medium Shading 2 Accent 3" w:semiHidden="0" w:uiPriority="64" w:unhideWhenUsed="0"/>
-    <w:lsdException w:name="Medium List 1 Accent 3" w:semiHidden="0" w:uiPriority="65" w:unhideWhenUsed="0"/>
-    <w:lsdException w:name="Medium List 2 Accent 3" w:semiHidden="0" w:uiPriority="66" w:unhideWhenUsed="0"/>
-    <w:lsdException w:name="Medium Grid 1 Accent 3" w:semiHidden="0" w:uiPriority="67" w:unhideWhenUsed="0"/>
-    <w:lsdException w:name="Medium Grid 2 Accent 3" w:semiHidden="0" w:uiPriority="68" w:unhideWhenUsed="0"/>
-    <w:lsdException w:name="Medium Grid 3 Accent 3" w:semiHidden="0" w:uiPriority="69" w:unhideWhenUsed="0"/>
-    <w:lsdException w:name="Dark List Accent 3" w:semiHidden="0" w:uiPriority="70" w:unhideWhenUsed="0"/>
-    <w:lsdException w:name="Colorful Shading Accent 3" w:semiHidden="0" w:uiPriority="71" w:unhideWhenUsed="0"/>
-    <w:lsdException w:name="Colorful List Accent 3" w:semiHidden="0" w:uiPriority="72" w:unhideWhenUsed="0"/>
-    <w:lsdException w:name="Colorful Grid Accent 3" w:semiHidden="0" w:uiPriority="73" w:unhideWhenUsed="0"/>
-    <w:lsdException w:name="Light Shading Accent 4" w:semiHidden="0" w:uiPriority="60" w:unhideWhenUsed="0"/>
-    <w:lsdException w:name="Light List Accent 4" w:semiHidden="0" w:uiPriority="61" w:unhideWhenUsed="0"/>
-    <w:lsdException w:name="Light Grid Accent 4" w:semiHidden="0" w:uiPriority="62" w:unhideWhenUsed="0"/>
-    <w:lsdException w:name="Medium Shading 1 Accent 4" w:semiHidden="0" w:uiPriority="63" w:unhideWhenUsed="0"/>
-    <w:lsdException w:name="Medium Shading 2 Accent 4" w:semiHidden="0" w:uiPriority="64" w:unhideWhenUsed="0"/>
-    <w:lsdException w:name="Medium List 1 Accent 4" w:semiHidden="0" w:uiPriority="65" w:unhideWhenUsed="0"/>
-    <w:lsdException w:name="Medium List 2 Accent 4" w:semiHidden="0" w:uiPriority="66" w:unhideWhenUsed="0"/>
-    <w:lsdException w:name="Medium Grid 1 Accent 4" w:semiHidden="0" w:uiPriority="67" w:unhideWhenUsed="0"/>
-    <w:lsdException w:name="Medium Grid 2 Accent 4" w:semiHidden="0" w:uiPriority="68" w:unhideWhenUsed="0"/>
-    <w:lsdException w:name="Medium Grid 3 Accent 4" w:semiHidden="0" w:uiPriority="69" w:unhideWhenUsed="0"/>
-    <w:lsdException w:name="Dark List Accent 4" w:semiHidden="0" w:uiPriority="70" w:unhideWhenUsed="0"/>
-    <w:lsdException w:name="Colorful Shading Accent 4" w:semiHidden="0" w:uiPriority="71" w:unhideWhenUsed="0"/>
-    <w:lsdException w:name="Colorful List Accent 4" w:semiHidden="0" w:uiPriority="72" w:unhideWhenUsed="0"/>
-    <w:lsdException w:name="Colorful Grid Accent 4" w:semiHidden="0" w:uiPriority="73" w:unhideWhenUsed="0"/>
-    <w:lsdException w:name="Light Shading Accent 5" w:semiHidden="0" w:uiPriority="60" w:unhideWhenUsed="0"/>
-    <w:lsdException w:name="Light List Accent 5" w:semiHidden="0" w:uiPriority="61" w:unhideWhenUsed="0"/>
-    <w:lsdException w:name="Light Grid Accent 5" w:semiHidden="0" w:uiPriority="62" w:unhideWhenUsed="0"/>
-    <w:lsdException w:name="Medium Shading 1 Accent 5" w:semiHidden="0" w:uiPriority="63" w:unhideWhenUsed="0"/>
-    <w:lsdException w:name="Medium Shading 2 Accent 5" w:semiHidden="0" w:uiPriority="64" w:unhideWhenUsed="0"/>
-    <w:lsdException w:name="Medium List 1 Accent 5" w:semiHidden="0" w:uiPriority="65" w:unhideWhenUsed="0"/>
-    <w:lsdException w:name="Medium List 2 Accent 5" w:semiHidden="0" w:uiPriority="66" w:unhideWhenUsed="0"/>
-    <w:lsdException w:name="Medium Grid 1 Accent 5" w:semiHidden="0" w:uiPriority="67" w:unhideWhenUsed="0"/>
-    <w:lsdException w:name="Medium Grid 2 Accent 5" w:semiHidden="0" w:uiPriority="68" w:unhideWhenUsed="0"/>
-    <w:lsdException w:name="Medium Grid 3 Accent 5" w:semiHidden="0" w:uiPriority="69" w:unhideWhenUsed="0"/>
-    <w:lsdException w:name="Dark List Accent 5" w:semiHidden="0" w:uiPriority="70" w:unhideWhenUsed="0"/>
-    <w:lsdException w:name="Colorful Shading Accent 5" w:semiHidden="0" w:uiPriority="71" w:unhideWhenUsed="0"/>
-    <w:lsdException w:name="Colorful List Accent 5" w:semiHidden="0" w:uiPriority="72" w:unhideWhenUsed="0"/>
-    <w:lsdException w:name="Colorful Grid Accent 5" w:semiHidden="0" w:uiPriority="73" w:unhideWhenUsed="0"/>
-    <w:lsdException w:name="Light Shading Accent 6" w:semiHidden="0" w:uiPriority="60" w:unhideWhenUsed="0"/>
-    <w:lsdException w:name="Light List Accent 6" w:semiHidden="0" w:uiPriority="61" w:unhideWhenUsed="0"/>
-    <w:lsdException w:name="Light Grid Accent 6" w:semiHidden="0" w:uiPriority="62" w:unhideWhenUsed="0"/>
-    <w:lsdException w:name="Medium Shading 1 Accent 6" w:semiHidden="0" w:uiPriority="63" w:unhideWhenUsed="0"/>
-    <w:lsdException w:name="Medium Shading 2 Accent 6" w:semiHidden="0" w:uiPriority="64" w:unhideWhenUsed="0"/>
-    <w:lsdException w:name="Medium List 1 Accent 6" w:semiHidden="0" w:uiPriority="65" w:unhideWhenUsed="0"/>
-    <w:lsdException w:name="Medium List 2 Accent 6" w:semiHidden="0" w:uiPriority="66" w:unhideWhenUsed="0"/>
-    <w:lsdException w:name="Medium Grid 1 Accent 6" w:semiHidden="0" w:uiPriority="67" w:unhideWhenUsed="0"/>
-    <w:lsdException w:name="Medium Grid 2 Accent 6" w:semiHidden="0" w:uiPriority="68" w:unhideWhenUsed="0"/>
-    <w:lsdException w:name="Medium Grid 3 Accent 6" w:semiHidden="0" w:uiPriority="69" w:unhideWhenUsed="0"/>
-    <w:lsdException w:name="Dark List Accent 6" w:semiHidden="0" w:uiPriority="70" w:unhideWhenUsed="0"/>
-    <w:lsdException w:name="Colorful Shading Accent 6" w:semiHidden="0" w:uiPriority="71" w:unhideWhenUsed="0"/>
-    <w:lsdException w:name="Colorful List Accent 6" w:semiHidden="0" w:uiPriority="72" w:unhideWhenUsed="0"/>
-    <w:lsdException w:name="Colorful Grid Accent 6" w:semiHidden="0" w:uiPriority="73" w:unhideWhenUsed="0"/>
-    <w:lsdException w:name="Subtle Emphasis" w:semiHidden="0" w:uiPriority="19" w:unhideWhenUsed="0" w:qFormat="1"/>
-    <w:lsdException w:name="Intense Emphasis" w:semiHidden="0" w:uiPriority="21" w:unhideWhenUsed="0" w:qFormat="1"/>
-    <w:lsdException w:name="Subtle Reference" w:semiHidden="0" w:uiPriority="31" w:unhideWhenUsed="0" w:qFormat="1"/>
-    <w:lsdException w:name="Intense Reference" w:semiHidden="0" w:uiPriority="32" w:unhideWhenUsed="0" w:qFormat="1"/>
-    <w:lsdException w:name="Book Title" w:semiHidden="0" w:uiPriority="33" w:unhideWhenUsed="0" w:qFormat="1"/>
-    <w:lsdException w:name="Bibliography" w:uiPriority="37"/>
-    <w:lsdException w:name="TOC Heading" w:uiPriority="39" w:qFormat="1"/>
+  <w:latentStyles w:defLockedState="0" w:defUIPriority="99" w:defSemiHidden="0" w:defUnhideWhenUsed="0" w:defQFormat="0" w:count="371">
+    <w:lsdException w:name="Normal" w:uiPriority="0" w:qFormat="1"/>
+    <w:lsdException w:name="heading 1" w:uiPriority="9" w:qFormat="1"/>
+    <w:lsdException w:name="heading 2" w:semiHidden="1" w:uiPriority="9" w:unhideWhenUsed="1" w:qFormat="1"/>
+    <w:lsdException w:name="heading 3" w:semiHidden="1" w:uiPriority="9" w:unhideWhenUsed="1" w:qFormat="1"/>
+    <w:lsdException w:name="heading 4" w:semiHidden="1" w:uiPriority="9" w:unhideWhenUsed="1" w:qFormat="1"/>
+    <w:lsdException w:name="heading 5" w:semiHidden="1" w:uiPriority="9" w:unhideWhenUsed="1" w:qFormat="1"/>
+    <w:lsdException w:name="heading 6" w:semiHidden="1" w:uiPriority="9" w:unhideWhenUsed="1" w:qFormat="1"/>
+    <w:lsdException w:name="heading 7" w:semiHidden="1" w:uiPriority="9" w:unhideWhenUsed="1" w:qFormat="1"/>
+    <w:lsdException w:name="heading 8" w:semiHidden="1" w:uiPriority="9" w:unhideWhenUsed="1" w:qFormat="1"/>
+    <w:lsdException w:name="heading 9" w:semiHidden="1" w:uiPriority="9" w:unhideWhenUsed="1" w:qFormat="1"/>
+    <w:lsdException w:name="index 1" w:semiHidden="1" w:unhideWhenUsed="1"/>
+    <w:lsdException w:name="index 2" w:semiHidden="1" w:unhideWhenUsed="1"/>
+    <w:lsdException w:name="index 3" w:semiHidden="1" w:unhideWhenUsed="1"/>
+    <w:lsdException w:name="index 4" w:semiHidden="1" w:unhideWhenUsed="1"/>
+    <w:lsdException w:name="index 5" w:semiHidden="1" w:unhideWhenUsed="1"/>
+    <w:lsdException w:name="index 6" w:semiHidden="1" w:unhideWhenUsed="1"/>
+    <w:lsdException w:name="index 7" w:semiHidden="1" w:unhideWhenUsed="1"/>
+    <w:lsdException w:name="index 8" w:semiHidden="1" w:unhideWhenUsed="1"/>
+    <w:lsdException w:name="index 9" w:semiHidden="1" w:unhideWhenUsed="1"/>
+    <w:lsdException w:name="toc 1" w:semiHidden="1" w:uiPriority="39" w:unhideWhenUsed="1"/>
+    <w:lsdException w:name="toc 2" w:semiHidden="1" w:uiPriority="39" w:unhideWhenUsed="1"/>
+    <w:lsdException w:name="toc 3" w:semiHidden="1" w:uiPriority="39" w:unhideWhenUsed="1"/>
+    <w:lsdException w:name="toc 4" w:semiHidden="1" w:uiPriority="39" w:unhideWhenUsed="1"/>
+    <w:lsdException w:name="toc 5" w:semiHidden="1" w:uiPriority="39" w:unhideWhenUsed="1"/>
+    <w:lsdException w:name="toc 6" w:semiHidden="1" w:uiPriority="39" w:unhideWhenUsed="1"/>
+    <w:lsdException w:name="toc 7" w:semiHidden="1" w:uiPriority="39" w:unhideWhenUsed="1"/>
+    <w:lsdException w:name="toc 8" w:semiHidden="1" w:uiPriority="39" w:unhideWhenUsed="1"/>
+    <w:lsdException w:name="toc 9" w:semiHidden="1" w:uiPriority="39" w:unhideWhenUsed="1"/>
+    <w:lsdException w:name="Normal Indent" w:semiHidden="1" w:unhideWhenUsed="1"/>
+    <w:lsdException w:name="footnote text" w:semiHidden="1" w:unhideWhenUsed="1"/>
+    <w:lsdException w:name="annotation text" w:semiHidden="1" w:unhideWhenUsed="1"/>
+    <w:lsdException w:name="header" w:semiHidden="1" w:unhideWhenUsed="1"/>
+    <w:lsdException w:name="footer" w:semiHidden="1" w:unhideWhenUsed="1"/>
+    <w:lsdException w:name="index heading" w:semiHidden="1" w:unhideWhenUsed="1"/>
+    <w:lsdException w:name="caption" w:semiHidden="1" w:uiPriority="35" w:unhideWhenUsed="1" w:qFormat="1"/>
+    <w:lsdException w:name="table of figures" w:semiHidden="1" w:unhideWhenUsed="1"/>
+    <w:lsdException w:name="envelope address" w:semiHidden="1" w:unhideWhenUsed="1"/>
+    <w:lsdException w:name="envelope return" w:semiHidden="1" w:unhideWhenUsed="1"/>
+    <w:lsdException w:name="footnote reference" w:semiHidden="1" w:unhideWhenUsed="1"/>
+    <w:lsdException w:name="annotation reference" w:semiHidden="1" w:unhideWhenUsed="1"/>
+    <w:lsdException w:name="line number" w:semiHidden="1" w:unhideWhenUsed="1"/>
+    <w:lsdException w:name="page number" w:semiHidden="1" w:unhideWhenUsed="1"/>
+    <w:lsdException w:name="endnote reference" w:semiHidden="1" w:unhideWhenUsed="1"/>
+    <w:lsdException w:name="endnote text" w:semiHidden="1" w:unhideWhenUsed="1"/>
+    <w:lsdException w:name="table of authorities" w:semiHidden="1" w:unhideWhenUsed="1"/>
+    <w:lsdException w:name="macro" w:semiHidden="1" w:unhideWhenUsed="1"/>
+    <w:lsdException w:name="toa heading" w:semiHidden="1" w:unhideWhenUsed="1"/>
+    <w:lsdException w:name="List" w:semiHidden="1" w:unhideWhenUsed="1"/>
+    <w:lsdException w:name="List Bullet" w:semiHidden="1" w:unhideWhenUsed="1"/>
+    <w:lsdException w:name="List Number" w:semiHidden="1" w:unhideWhenUsed="1"/>
+    <w:lsdException w:name="List 2" w:semiHidden="1" w:unhideWhenUsed="1"/>
+    <w:lsdException w:name="List 3" w:semiHidden="1" w:unhideWhenUsed="1"/>
+    <w:lsdException w:name="List 4" w:semiHidden="1" w:unhideWhenUsed="1"/>
+    <w:lsdException w:name="List 5" w:semiHidden="1" w:unhideWhenUsed="1"/>
+    <w:lsdException w:name="List Bullet 2" w:semiHidden="1" w:unhideWhenUsed="1"/>
+    <w:lsdException w:name="List Bullet 3" w:semiHidden="1" w:unhideWhenUsed="1"/>
+    <w:lsdException w:name="List Bullet 4" w:semiHidden="1" w:unhideWhenUsed="1"/>
+    <w:lsdException w:name="List Bullet 5" w:semiHidden="1" w:unhideWhenUsed="1"/>
+    <w:lsdException w:name="List Number 2" w:semiHidden="1" w:unhideWhenUsed="1"/>
+    <w:lsdException w:name="List Number 3" w:semiHidden="1" w:unhideWhenUsed="1"/>
+    <w:lsdException w:name="List Number 4" w:semiHidden="1" w:unhideWhenUsed="1"/>
+    <w:lsdException w:name="List Number 5" w:semiHidden="1" w:unhideWhenUsed="1"/>
+    <w:lsdException w:name="Title" w:uiPriority="10" w:qFormat="1"/>
+    <w:lsdException w:name="Closing" w:semiHidden="1" w:unhideWhenUsed="1"/>
+    <w:lsdException w:name="Signature" w:semiHidden="1" w:unhideWhenUsed="1"/>
+    <w:lsdException w:name="Default Paragraph Font" w:semiHidden="1" w:uiPriority="1" w:unhideWhenUsed="1"/>
+    <w:lsdException w:name="Body Text" w:semiHidden="1" w:unhideWhenUsed="1"/>
+    <w:lsdException w:name="Body Text Indent" w:semiHidden="1" w:unhideWhenUsed="1"/>
+    <w:lsdException w:name="List Continue" w:semiHidden="1" w:unhideWhenUsed="1"/>
+    <w:lsdException w:name="List Continue 2" w:semiHidden="1" w:unhideWhenUsed="1"/>
+    <w:lsdException w:name="List Continue 3" w:semiHidden="1" w:unhideWhenUsed="1"/>
+    <w:lsdException w:name="List Continue 4" w:semiHidden="1" w:unhideWhenUsed="1"/>
+    <w:lsdException w:name="List Continue 5" w:semiHidden="1" w:unhideWhenUsed="1"/>
+    <w:lsdException w:name="Message Header" w:semiHidden="1" w:unhideWhenUsed="1"/>
+    <w:lsdException w:name="Subtitle" w:uiPriority="11" w:qFormat="1"/>
+    <w:lsdException w:name="Salutation" w:semiHidden="1" w:unhideWhenUsed="1"/>
+    <w:lsdException w:name="Date" w:semiHidden="1" w:unhideWhenUsed="1"/>
+    <w:lsdException w:name="Body Text First Indent" w:semiHidden="1" w:unhideWhenUsed="1"/>
+    <w:lsdException w:name="Body Text First Indent 2" w:semiHidden="1" w:unhideWhenUsed="1"/>
+    <w:lsdException w:name="Note Heading" w:semiHidden="1" w:unhideWhenUsed="1"/>
+    <w:lsdException w:name="Body Text 2" w:semiHidden="1" w:unhideWhenUsed="1"/>
+    <w:lsdException w:name="Body Text 3" w:semiHidden="1" w:unhideWhenUsed="1"/>
+    <w:lsdException w:name="Body Text Indent 2" w:semiHidden="1" w:unhideWhenUsed="1"/>
+    <w:lsdException w:name="Body Text Indent 3" w:semiHidden="1" w:unhideWhenUsed="1"/>
+    <w:lsdException w:name="Block Text" w:semiHidden="1" w:unhideWhenUsed="1"/>
+    <w:lsdException w:name="Hyperlink" w:semiHidden="1" w:unhideWhenUsed="1"/>
+    <w:lsdException w:name="FollowedHyperlink" w:semiHidden="1" w:unhideWhenUsed="1"/>
+    <w:lsdException w:name="Strong" w:uiPriority="22" w:qFormat="1"/>
+    <w:lsdException w:name="Emphasis" w:uiPriority="20" w:qFormat="1"/>
+    <w:lsdException w:name="Document Map" w:semiHidden="1" w:unhideWhenUsed="1"/>
+    <w:lsdException w:name="Plain Text" w:semiHidden="1" w:unhideWhenUsed="1"/>
+    <w:lsdException w:name="E-mail Signature" w:semiHidden="1" w:unhideWhenUsed="1"/>
+    <w:lsdException w:name="HTML Top of Form" w:semiHidden="1" w:unhideWhenUsed="1"/>
+    <w:lsdException w:name="HTML Bottom of Form" w:semiHidden="1" w:unhideWhenUsed="1"/>
+    <w:lsdException w:name="Normal (Web)" w:semiHidden="1" w:unhideWhenUsed="1"/>
+    <w:lsdException w:name="HTML Acronym" w:semiHidden="1" w:unhideWhenUsed="1"/>
+    <w:lsdException w:name="HTML Address" w:semiHidden="1" w:unhideWhenUsed="1"/>
+    <w:lsdException w:name="HTML Cite" w:semiHidden="1" w:unhideWhenUsed="1"/>
+    <w:lsdException w:name="HTML Code" w:semiHidden="1" w:unhideWhenUsed="1"/>
+    <w:lsdException w:name="HTML Definition" w:semiHidden="1" w:unhideWhenUsed="1"/>
+    <w:lsdException w:name="HTML Keyboard" w:semiHidden="1" w:unhideWhenUsed="1"/>
+    <w:lsdException w:name="HTML Preformatted" w:semiHidden="1" w:unhideWhenUsed="1"/>
+    <w:lsdException w:name="HTML Sample" w:semiHidden="1" w:unhideWhenUsed="1"/>
+    <w:lsdException w:name="HTML Typewriter" w:semiHidden="1" w:unhideWhenUsed="1"/>
+    <w:lsdException w:name="HTML Variable" w:semiHidden="1" w:unhideWhenUsed="1"/>
+    <w:lsdException w:name="Normal Table" w:semiHidden="1" w:unhideWhenUsed="1"/>
+    <w:lsdException w:name="annotation subject" w:semiHidden="1" w:unhideWhenUsed="1"/>
+    <w:lsdException w:name="No List" w:semiHidden="1" w:unhideWhenUsed="1"/>
+    <w:lsdException w:name="Outline List 1" w:semiHidden="1" w:unhideWhenUsed="1"/>
+    <w:lsdException w:name="Outline List 2" w:semiHidden="1" w:unhideWhenUsed="1"/>
+    <w:lsdException w:name="Outline List 3" w:semiHidden="1" w:unhideWhenUsed="1"/>
+    <w:lsdException w:name="Table Simple 1" w:semiHidden="1" w:unhideWhenUsed="1"/>
+    <w:lsdException w:name="Table Simple 2" w:semiHidden="1" w:unhideWhenUsed="1"/>
+    <w:lsdException w:name="Table Simple 3" w:semiHidden="1" w:unhideWhenUsed="1"/>
+    <w:lsdException w:name="Table Classic 1" w:semiHidden="1" w:unhideWhenUsed="1"/>
+    <w:lsdException w:name="Table Classic 2" w:semiHidden="1" w:unhideWhenUsed="1"/>
+    <w:lsdException w:name="Table Classic 3" w:semiHidden="1" w:unhideWhenUsed="1"/>
+    <w:lsdException w:name="Table Classic 4" w:semiHidden="1" w:unhideWhenUsed="1"/>
+    <w:lsdException w:name="Table Colorful 1" w:semiHidden="1" w:unhideWhenUsed="1"/>
+    <w:lsdException w:name="Table Colorful 2" w:semiHidden="1" w:unhideWhenUsed="1"/>
+    <w:lsdException w:name="Table Colorful 3" w:semiHidden="1" w:unhideWhenUsed="1"/>
+    <w:lsdException w:name="Table Columns 1" w:semiHidden="1" w:unhideWhenUsed="1"/>
+    <w:lsdException w:name="Table Columns 2" w:semiHidden="1" w:unhideWhenUsed="1"/>
+    <w:lsdException w:name="Table Columns 3" w:semiHidden="1" w:unhideWhenUsed="1"/>
+    <w:lsdException w:name="Table Columns 4" w:semiHidden="1" w:unhideWhenUsed="1"/>
+    <w:lsdException w:name="Table Columns 5" w:semiHidden="1" w:unhideWhenUsed="1"/>
+    <w:lsdException w:name="Table Grid 1" w:semiHidden="1" w:unhideWhenUsed="1"/>
+    <w:lsdException w:name="Table Grid 2" w:semiHidden="1" w:unhideWhenUsed="1"/>
+    <w:lsdException w:name="Table Grid 3" w:semiHidden="1" w:unhideWhenUsed="1"/>
+    <w:lsdException w:name="Table Grid 4" w:semiHidden="1" w:unhideWhenUsed="1"/>
+    <w:lsdException w:name="Table Grid 5" w:semiHidden="1" w:unhideWhenUsed="1"/>
+    <w:lsdException w:name="Table Grid 6" w:semiHidden="1" w:unhideWhenUsed="1"/>
+    <w:lsdException w:name="Table Grid 7" w:semiHidden="1" w:unhideWhenUsed="1"/>
+    <w:lsdException w:name="Table Grid 8" w:semiHidden="1" w:unhideWhenUsed="1"/>
+    <w:lsdException w:name="Table List 1" w:semiHidden="1" w:unhideWhenUsed="1"/>
+    <w:lsdException w:name="Table List 2" w:semiHidden="1" w:unhideWhenUsed="1"/>
+    <w:lsdException w:name="Table List 3" w:semiHidden="1" w:unhideWhenUsed="1"/>
+    <w:lsdException w:name="Table List 4" w:semiHidden="1" w:unhideWhenUsed="1"/>
+    <w:lsdException w:name="Table List 5" w:semiHidden="1" w:unhideWhenUsed="1"/>
+    <w:lsdException w:name="Table List 6" w:semiHidden="1" w:unhideWhenUsed="1"/>
+    <w:lsdException w:name="Table List 7" w:semiHidden="1" w:unhideWhenUsed="1"/>
+    <w:lsdException w:name="Table List 8" w:semiHidden="1" w:unhideWhenUsed="1"/>
+    <w:lsdException w:name="Table 3D effects 1" w:semiHidden="1" w:unhideWhenUsed="1"/>
+    <w:lsdException w:name="Table 3D effects 2" w:semiHidden="1" w:unhideWhenUsed="1"/>
+    <w:lsdException w:name="Table 3D effects 3" w:semiHidden="1" w:unhideWhenUsed="1"/>
+    <w:lsdException w:name="Table Contemporary" w:semiHidden="1" w:unhideWhenUsed="1"/>
+    <w:lsdException w:name="Table Elegant" w:semiHidden="1" w:unhideWhenUsed="1"/>
+    <w:lsdException w:name="Table Professional" w:semiHidden="1" w:unhideWhenUsed="1"/>
+    <w:lsdException w:name="Table Subtle 1" w:semiHidden="1" w:unhideWhenUsed="1"/>
+    <w:lsdException w:name="Table Subtle 2" w:semiHidden="1" w:unhideWhenUsed="1"/>
+    <w:lsdException w:name="Table Web 1" w:semiHidden="1" w:unhideWhenUsed="1"/>
+    <w:lsdException w:name="Table Web 2" w:semiHidden="1" w:unhideWhenUsed="1"/>
+    <w:lsdException w:name="Table Web 3" w:semiHidden="1" w:unhideWhenUsed="1"/>
+    <w:lsdException w:name="Balloon Text" w:semiHidden="1" w:unhideWhenUsed="1"/>
+    <w:lsdException w:name="Table Grid" w:uiPriority="59"/>
+    <w:lsdException w:name="Table Theme" w:semiHidden="1" w:unhideWhenUsed="1"/>
+    <w:lsdException w:name="Placeholder Text" w:semiHidden="1"/>
+    <w:lsdException w:name="No Spacing" w:uiPriority="1" w:qFormat="1"/>
+    <w:lsdException w:name="Light Shading" w:uiPriority="60"/>
+    <w:lsdException w:name="Light List" w:uiPriority="61"/>
+    <w:lsdException w:name="Light Grid" w:uiPriority="62"/>
+    <w:lsdException w:name="Medium Shading 1" w:uiPriority="63"/>
+    <w:lsdException w:name="Medium Shading 2" w:uiPriority="64"/>
+    <w:lsdException w:name="Medium List 1" w:uiPriority="65"/>
+    <w:lsdException w:name="Medium List 2" w:uiPriority="66"/>
+    <w:lsdException w:name="Medium Grid 1" w:uiPriority="67"/>
+    <w:lsdException w:name="Medium Grid 2" w:uiPriority="68"/>
+    <w:lsdException w:name="Medium Grid 3" w:uiPriority="69"/>
+    <w:lsdException w:name="Dark List" w:uiPriority="70"/>
+    <w:lsdException w:name="Colorful Shading" w:uiPriority="71"/>
+    <w:lsdException w:name="Colorful List" w:uiPriority="72"/>
+    <w:lsdException w:name="Colorful Grid" w:uiPriority="73"/>
+    <w:lsdException w:name="Light Shading Accent 1" w:uiPriority="60"/>
+    <w:lsdException w:name="Light List Accent 1" w:uiPriority="61"/>
+    <w:lsdException w:name="Light Grid Accent 1" w:uiPriority="62"/>
+    <w:lsdException w:name="Medium Shading 1 Accent 1" w:uiPriority="63"/>
+    <w:lsdException w:name="Medium Shading 2 Accent 1" w:uiPriority="64"/>
+    <w:lsdException w:name="Medium List 1 Accent 1" w:uiPriority="65"/>
+    <w:lsdException w:name="Revision" w:semiHidden="1"/>
+    <w:lsdException w:name="List Paragraph" w:qFormat="1"/>
+    <w:lsdException w:name="Quote" w:uiPriority="29" w:qFormat="1"/>
+    <w:lsdException w:name="Intense Quote" w:uiPriority="30" w:qFormat="1"/>
+    <w:lsdException w:name="Medium List 2 Accent 1" w:uiPriority="66"/>
+    <w:lsdException w:name="Medium Grid 1 Accent 1" w:uiPriority="67"/>
+    <w:lsdException w:name="Medium Grid 2 Accent 1" w:uiPriority="68"/>
+    <w:lsdException w:name="Medium Grid 3 Accent 1" w:uiPriority="69"/>
+    <w:lsdException w:name="Dark List Accent 1" w:uiPriority="70"/>
+    <w:lsdException w:name="Colorful Shading Accent 1" w:uiPriority="71"/>
+    <w:lsdException w:name="Colorful List Accent 1" w:uiPriority="72"/>
+    <w:lsdException w:name="Colorful Grid Accent 1" w:uiPriority="73"/>
+    <w:lsdException w:name="Light Shading Accent 2" w:uiPriority="60"/>
+    <w:lsdException w:name="Light List Accent 2" w:uiPriority="61"/>
+    <w:lsdException w:name="Light Grid Accent 2" w:uiPriority="62"/>
+    <w:lsdException w:name="Medium Shading 1 Accent 2" w:uiPriority="63"/>
+    <w:lsdException w:name="Medium Shading 2 Accent 2" w:uiPriority="64"/>
+    <w:lsdException w:name="Medium List 1 Accent 2" w:uiPriority="65"/>
+    <w:lsdException w:name="Medium List 2 Accent 2" w:uiPriority="66"/>
+    <w:lsdException w:name="Medium Grid 1 Accent 2" w:uiPriority="67"/>
+    <w:lsdException w:name="Medium Grid 2 Accent 2" w:uiPriority="68"/>
+    <w:lsdException w:name="Medium Grid 3 Accent 2" w:uiPriority="69"/>
+    <w:lsdException w:name="Dark List Accent 2" w:uiPriority="70"/>
+    <w:lsdException w:name="Colorful Shading Accent 2" w:uiPriority="71"/>
+    <w:lsdException w:name="Colorful List Accent 2" w:uiPriority="72"/>
+    <w:lsdException w:name="Colorful Grid Accent 2" w:uiPriority="73"/>
+    <w:lsdException w:name="Light Shading Accent 3" w:uiPriority="60"/>
+    <w:lsdException w:name="Light List Accent 3" w:uiPriority="61"/>
+    <w:lsdException w:name="Light Grid Accent 3" w:uiPriority="62"/>
+    <w:lsdException w:name="Medium Shading 1 Accent 3" w:uiPriority="63"/>
+    <w:lsdException w:name="Medium Shading 2 Accent 3" w:uiPriority="64"/>
+    <w:lsdException w:name="Medium List 1 Accent 3" w:uiPriority="65"/>
+    <w:lsdException w:name="Medium List 2 Accent 3" w:uiPriority="66"/>
+    <w:lsdException w:name="Medium Grid 1 Accent 3" w:uiPriority="67"/>
+    <w:lsdException w:name="Medium Grid 2 Accent 3" w:uiPriority="68"/>
+    <w:lsdException w:name="Medium Grid 3 Accent 3" w:uiPriority="69"/>
+    <w:lsdException w:name="Dark List Accent 3" w:uiPriority="70"/>
+    <w:lsdException w:name="Colorful Shading Accent 3" w:uiPriority="71"/>
+    <w:lsdException w:name="Colorful List Accent 3" w:uiPriority="72"/>
+    <w:lsdException w:name="Colorful Grid Accent 3" w:uiPriority="73"/>
+    <w:lsdException w:name="Light Shading Accent 4" w:uiPriority="60"/>
+    <w:lsdException w:name="Light List Accent 4" w:uiPriority="61"/>
+    <w:lsdException w:name="Light Grid Accent 4" w:uiPriority="62"/>
+    <w:lsdException w:name="Medium Shading 1 Accent 4" w:uiPriority="63"/>
+    <w:lsdException w:name="Medium Shading 2 Accent 4" w:uiPriority="64"/>
+    <w:lsdException w:name="Medium List 1 Accent 4" w:uiPriority="65"/>
+    <w:lsdException w:name="Medium List 2 Accent 4" w:uiPriority="66"/>
+    <w:lsdException w:name="Medium Grid 1 Accent 4" w:uiPriority="67"/>
+    <w:lsdException w:name="Medium Grid 2 Accent 4" w:uiPriority="68"/>
+    <w:lsdException w:name="Medium Grid 3 Accent 4" w:uiPriority="69"/>
+    <w:lsdException w:name="Dark List Accent 4" w:uiPriority="70"/>
+    <w:lsdException w:name="Colorful Shading Accent 4" w:uiPriority="71"/>
+    <w:lsdException w:name="Colorful List Accent 4" w:uiPriority="72"/>
+    <w:lsdException w:name="Colorful Grid Accent 4" w:uiPriority="73"/>
+    <w:lsdException w:name="Light Shading Accent 5" w:uiPriority="60"/>
+    <w:lsdException w:name="Light List Accent 5" w:uiPriority="61"/>
+    <w:lsdException w:name="Light Grid Accent 5" w:uiPriority="62"/>
+    <w:lsdException w:name="Medium Shading 1 Accent 5" w:uiPriority="63"/>
+    <w:lsdException w:name="Medium Shading 2 Accent 5" w:uiPriority="64"/>
+    <w:lsdException w:name="Medium List 1 Accent 5" w:uiPriority="65"/>
+    <w:lsdException w:name="Medium List 2 Accent 5" w:uiPriority="66"/>
+    <w:lsdException w:name="Medium Grid 1 Accent 5" w:uiPriority="67"/>
+    <w:lsdException w:name="Medium Grid 2 Accent 5" w:uiPriority="68"/>
+    <w:lsdException w:name="Medium Grid 3 Accent 5" w:uiPriority="69"/>
+    <w:lsdException w:name="Dark List Accent 5" w:uiPriority="70"/>
+    <w:lsdException w:name="Colorful Shading Accent 5" w:uiPriority="71"/>
+    <w:lsdException w:name="Colorful List Accent 5" w:uiPriority="72"/>
+    <w:lsdException w:name="Colorful Grid Accent 5" w:uiPriority="73"/>
+    <w:lsdException w:name="Light Shading Accent 6" w:uiPriority="60"/>
+    <w:lsdException w:name="Light List Accent 6" w:uiPriority="61"/>
+    <w:lsdException w:name="Light Grid Accent 6" w:uiPriority="62"/>
+    <w:lsdException w:name="Medium Shading 1 Accent 6" w:uiPriority="63"/>
+    <w:lsdException w:name="Medium Shading 2 Accent 6" w:uiPriority="64"/>
+    <w:lsdException w:name="Medium List 1 Accent 6" w:uiPriority="65"/>
+    <w:lsdException w:name="Medium List 2 Accent 6" w:uiPriority="66"/>
+    <w:lsdException w:name="Medium Grid 1 Accent 6" w:uiPriority="67"/>
+    <w:lsdException w:name="Medium Grid 2 Accent 6" w:uiPriority="68"/>
+    <w:lsdException w:name="Medium Grid 3 Accent 6" w:uiPriority="69"/>
+    <w:lsdException w:name="Dark List Accent 6" w:uiPriority="70"/>
+    <w:lsdException w:name="Colorful Shading Accent 6" w:uiPriority="71"/>
+    <w:lsdException w:name="Colorful List Accent 6" w:uiPriority="72"/>
+    <w:lsdException w:name="Colorful Grid Accent 6" w:uiPriority="73"/>
+    <w:lsdException w:name="Subtle Emphasis" w:uiPriority="19" w:qFormat="1"/>
+    <w:lsdException w:name="Intense Emphasis" w:uiPriority="21" w:qFormat="1"/>
+    <w:lsdException w:name="Subtle Reference" w:uiPriority="31" w:qFormat="1"/>
+    <w:lsdException w:name="Intense Reference" w:uiPriority="32" w:qFormat="1"/>
+    <w:lsdException w:name="Book Title" w:uiPriority="33" w:qFormat="1"/>
+    <w:lsdException w:name="Bibliography" w:semiHidden="1" w:uiPriority="37" w:unhideWhenUsed="1"/>
+    <w:lsdException w:name="TOC Heading" w:semiHidden="1" w:uiPriority="39" w:unhideWhenUsed="1" w:qFormat="1"/>
+    <w:lsdException w:name="Plain Table 1" w:uiPriority="41"/>
+    <w:lsdException w:name="Plain Table 2" w:uiPriority="42"/>
+    <w:lsdException w:name="Plain Table 3" w:uiPriority="43"/>
+    <w:lsdException w:name="Plain Table 4" w:uiPriority="44"/>
+    <w:lsdException w:name="Plain Table 5" w:uiPriority="45"/>
+    <w:lsdException w:name="Grid Table Light" w:uiPriority="40"/>
+    <w:lsdException w:name="Grid Table 1 Light" w:uiPriority="46"/>
+    <w:lsdException w:name="Grid Table 2" w:uiPriority="47"/>
+    <w:lsdException w:name="Grid Table 3" w:uiPriority="48"/>
+    <w:lsdException w:name="Grid Table 4" w:uiPriority="49"/>
+    <w:lsdException w:name="Grid Table 5 Dark" w:uiPriority="50"/>
+    <w:lsdException w:name="Grid Table 6 Colorful" w:uiPriority="51"/>
+    <w:lsdException w:name="Grid Table 7 Colorful" w:uiPriority="52"/>
+    <w:lsdException w:name="Grid Table 1 Light Accent 1" w:uiPriority="46"/>
+    <w:lsdException w:name="Grid Table 2 Accent 1" w:uiPriority="47"/>
+    <w:lsdException w:name="Grid Table 3 Accent 1" w:uiPriority="48"/>
+    <w:lsdException w:name="Grid Table 4 Accent 1" w:uiPriority="49"/>
+    <w:lsdException w:name="Grid Table 5 Dark Accent 1" w:uiPriority="50"/>
+    <w:lsdException w:name="Grid Table 6 Colorful Accent 1" w:uiPriority="51"/>
+    <w:lsdException w:name="Grid Table 7 Colorful Accent 1" w:uiPriority="52"/>
+    <w:lsdException w:name="Grid Table 1 Light Accent 2" w:uiPriority="46"/>
+    <w:lsdException w:name="Grid Table 2 Accent 2" w:uiPriority="47"/>
+    <w:lsdException w:name="Grid Table 3 Accent 2" w:uiPriority="48"/>
+    <w:lsdException w:name="Grid Table 4 Accent 2" w:uiPriority="49"/>
+    <w:lsdException w:name="Grid Table 5 Dark Accent 2" w:uiPriority="50"/>
+    <w:lsdException w:name="Grid Table 6 Colorful Accent 2" w:uiPriority="51"/>
+    <w:lsdException w:name="Grid Table 7 Colorful Accent 2" w:uiPriority="52"/>
+    <w:lsdException w:name="Grid Table 1 Light Accent 3" w:uiPriority="46"/>
+    <w:lsdException w:name="Grid Table 2 Accent 3" w:uiPriority="47"/>
+    <w:lsdException w:name="Grid Table 3 Accent 3" w:uiPriority="48"/>
+    <w:lsdException w:name="Grid Table 4 Accent 3" w:uiPriority="49"/>
+    <w:lsdException w:name="Grid Table 5 Dark Accent 3" w:uiPriority="50"/>
+    <w:lsdException w:name="Grid Table 6 Colorful Accent 3" w:uiPriority="51"/>
+    <w:lsdException w:name="Grid Table 7 Colorful Accent 3" w:uiPriority="52"/>
+    <w:lsdException w:name="Grid Table 1 Light Accent 4" w:uiPriority="46"/>
+    <w:lsdException w:name="Grid Table 2 Accent 4" w:uiPriority="47"/>
+    <w:lsdException w:name="Grid Table 3 Accent 4" w:uiPriority="48"/>
+    <w:lsdException w:name="Grid Table 4 Accent 4" w:uiPriority="49"/>
+    <w:lsdException w:name="Grid Table 5 Dark Accent 4" w:uiPriority="50"/>
+    <w:lsdException w:name="Grid Table 6 Colorful Accent 4" w:uiPriority="51"/>
+    <w:lsdException w:name="Grid Table 7 Colorful Accent 4" w:uiPriority="52"/>
+    <w:lsdException w:name="Grid Table 1 Light Accent 5" w:uiPriority="46"/>
+    <w:lsdException w:name="Grid Table 2 Accent 5" w:uiPriority="47"/>
+    <w:lsdException w:name="Grid Table 3 Accent 5" w:uiPriority="48"/>
+    <w:lsdException w:name="Grid Table 4 Accent 5" w:uiPriority="49"/>
+    <w:lsdException w:name="Grid Table 5 Dark Accent 5" w:uiPriority="50"/>
+    <w:lsdException w:name="Grid Table 6 Colorful Accent 5" w:uiPriority="51"/>
+    <w:lsdException w:name="Grid Table 7 Colorful Accent 5" w:uiPriority="52"/>
+    <w:lsdException w:name="Grid Table 1 Light Accent 6" w:uiPriority="46"/>
+    <w:lsdException w:name="Grid Table 2 Accent 6" w:uiPriority="47"/>
+    <w:lsdException w:name="Grid Table 3 Accent 6" w:uiPriority="48"/>
+    <w:lsdException w:name="Grid Table 4 Accent 6" w:uiPriority="49"/>
+    <w:lsdException w:name="Grid Table 5 Dark Accent 6" w:uiPriority="50"/>
+    <w:lsdException w:name="Grid Table 6 Colorful Accent 6" w:uiPriority="51"/>
+    <w:lsdException w:name="Grid Table 7 Colorful Accent 6" w:uiPriority="52"/>
+    <w:lsdException w:name="List Table 1 Light" w:uiPriority="46"/>
+    <w:lsdException w:name="List Table 2" w:uiPriority="47"/>
+    <w:lsdException w:name="List Table 3" w:uiPriority="48"/>
+    <w:lsdException w:name="List Table 4" w:uiPriority="49"/>
+    <w:lsdException w:name="List Table 5 Dark" w:uiPriority="50"/>
+    <w:lsdException w:name="List Table 6 Colorful" w:uiPriority="51"/>
+    <w:lsdException w:name="List Table 7 Colorful" w:uiPriority="52"/>
+    <w:lsdException w:name="List Table 1 Light Accent 1" w:uiPriority="46"/>
+    <w:lsdException w:name="List Table 2 Accent 1" w:uiPriority="47"/>
+    <w:lsdException w:name="List Table 3 Accent 1" w:uiPriority="48"/>
+    <w:lsdException w:name="List Table 4 Accent 1" w:uiPriority="49"/>
+    <w:lsdException w:name="List Table 5 Dark Accent 1" w:uiPriority="50"/>
+    <w:lsdException w:name="List Table 6 Colorful Accent 1" w:uiPriority="51"/>
+    <w:lsdException w:name="List Table 7 Colorful Accent 1" w:uiPriority="52"/>
+    <w:lsdException w:name="List Table 1 Light Accent 2" w:uiPriority="46"/>
+    <w:lsdException w:name="List Table 2 Accent 2" w:uiPriority="47"/>
+    <w:lsdException w:name="List Table 3 Accent 2" w:uiPriority="48"/>
+    <w:lsdException w:name="List Table 4 Accent 2" w:uiPriority="49"/>
+    <w:lsdException w:name="List Table 5 Dark Accent 2" w:uiPriority="50"/>
+    <w:lsdException w:name="List Table 6 Colorful Accent 2" w:uiPriority="51"/>
+    <w:lsdException w:name="List Table 7 Colorful Accent 2" w:uiPriority="52"/>
+    <w:lsdException w:name="List Table 1 Light Accent 3" w:uiPriority="46"/>
+    <w:lsdException w:name="List Table 2 Accent 3" w:uiPriority="47"/>
+    <w:lsdException w:name="List Table 3 Accent 3" w:uiPriority="48"/>
+    <w:lsdException w:name="List Table 4 Accent 3" w:uiPriority="49"/>
+    <w:lsdException w:name="List Table 5 Dark Accent 3" w:uiPriority="50"/>
+    <w:lsdException w:name="List Table 6 Colorful Accent 3" w:uiPriority="51"/>
+    <w:lsdException w:name="List Table 7 Colorful Accent 3" w:uiPriority="52"/>
+    <w:lsdException w:name="List Table 1 Light Accent 4" w:uiPriority="46"/>
+    <w:lsdException w:name="List Table 2 Accent 4" w:uiPriority="47"/>
+    <w:lsdException w:name="List Table 3 Accent 4" w:uiPriority="48"/>
+    <w:lsdException w:name="List Table 4 Accent 4" w:uiPriority="49"/>
+    <w:lsdException w:name="List Table 5 Dark Accent 4" w:uiPriority="50"/>
+    <w:lsdException w:name="List Table 6 Colorful Accent 4" w:uiPriority="51"/>
+    <w:lsdException w:name="List Table 7 Colorful Accent 4" w:uiPriority="52"/>
+    <w:lsdException w:name="List Table 1 Light Accent 5" w:uiPriority="46"/>
+    <w:lsdException w:name="List Table 2 Accent 5" w:uiPriority="47"/>
+    <w:lsdException w:name="List Table 3 Accent 5" w:uiPriority="48"/>
+    <w:lsdException w:name="List Table 4 Accent 5" w:uiPriority="49"/>
+    <w:lsdException w:name="List Table 5 Dark Accent 5" w:uiPriority="50"/>
+    <w:lsdException w:name="List Table 6 Colorful Accent 5" w:uiPriority="51"/>
+    <w:lsdException w:name="List Table 7 Colorful Accent 5" w:uiPriority="52"/>
+    <w:lsdException w:name="List Table 1 Light Accent 6" w:uiPriority="46"/>
+    <w:lsdException w:name="List Table 2 Accent 6" w:uiPriority="47"/>
+    <w:lsdException w:name="List Table 3 Accent 6" w:uiPriority="48"/>
+    <w:lsdException w:name="List Table 4 Accent 6" w:uiPriority="49"/>
+    <w:lsdException w:name="List Table 5 Dark Accent 6" w:uiPriority="50"/>
+    <w:lsdException w:name="List Table 6 Colorful Accent 6" w:uiPriority="51"/>
+    <w:lsdException w:name="List Table 7 Colorful Accent 6" w:uiPriority="52"/>
   </w:latentStyles>
   <w:style w:type="paragraph" w:default="1" w:styleId="Normal">
     <w:name w:val="Normal"/>
@@ -5053,791 +5059,6 @@
     </w:pPr>
   </w:style>
 </w:styles>
-</file>
-
-<file path=word/stylesWithEffects.xml><?xml version="1.0" encoding="utf-8"?>
-<w:styles xmlns:wpc="http://schemas.microsoft.com/office/word/2010/wordprocessingCanvas" xmlns:mc="http://schemas.openxmlformats.org/markup-compatibility/2006" xmlns:o="urn:schemas-microsoft-com:office:office" xmlns:r="http://schemas.openxmlformats.org/officeDocument/2006/relationships" xmlns:m="http://schemas.openxmlformats.org/officeDocument/2006/math" xmlns:v="urn:schemas-microsoft-com:vml" xmlns:wp14="http://schemas.microsoft.com/office/word/2010/wordprocessingDrawing" xmlns:wp="http://schemas.openxmlformats.org/drawingml/2006/wordprocessingDrawing" xmlns:w10="urn:schemas-microsoft-com:office:word" xmlns:w="http://schemas.openxmlformats.org/wordprocessingml/2006/main" xmlns:w14="http://schemas.microsoft.com/office/word/2010/wordml" xmlns:wpg="http://schemas.microsoft.com/office/word/2010/wordprocessingGroup" xmlns:wpi="http://schemas.microsoft.com/office/word/2010/wordprocessingInk" xmlns:wne="http://schemas.microsoft.com/office/word/2006/wordml" xmlns:wps="http://schemas.microsoft.com/office/word/2010/wordprocessingShape" mc:Ignorable="w14 wp14">
-  <w:docDefaults>
-    <w:rPrDefault>
-      <w:rPr>
-        <w:rFonts w:asciiTheme="minorHAnsi" w:eastAsiaTheme="minorHAnsi" w:hAnsiTheme="minorHAnsi" w:cstheme="minorBidi"/>
-        <w:sz w:val="22"/>
-        <w:szCs w:val="22"/>
-        <w:lang w:val="es-AR" w:eastAsia="en-US" w:bidi="ar-SA"/>
-      </w:rPr>
-    </w:rPrDefault>
-    <w:pPrDefault>
-      <w:pPr>
-        <w:spacing w:after="200" w:line="276" w:lineRule="auto"/>
-      </w:pPr>
-    </w:pPrDefault>
-  </w:docDefaults>
-  <w:latentStyles w:defLockedState="0" w:defUIPriority="99" w:defSemiHidden="1" w:defUnhideWhenUsed="1" w:defQFormat="0" w:count="267">
-    <w:lsdException w:name="Normal" w:semiHidden="0" w:uiPriority="0" w:unhideWhenUsed="0" w:qFormat="1"/>
-    <w:lsdException w:name="heading 1" w:semiHidden="0" w:uiPriority="9" w:unhideWhenUsed="0" w:qFormat="1"/>
-    <w:lsdException w:name="heading 2" w:uiPriority="9" w:qFormat="1"/>
-    <w:lsdException w:name="heading 3" w:uiPriority="9" w:qFormat="1"/>
-    <w:lsdException w:name="heading 4" w:uiPriority="9" w:qFormat="1"/>
-    <w:lsdException w:name="heading 5" w:uiPriority="9" w:qFormat="1"/>
-    <w:lsdException w:name="heading 6" w:uiPriority="9" w:qFormat="1"/>
-    <w:lsdException w:name="heading 7" w:uiPriority="9" w:qFormat="1"/>
-    <w:lsdException w:name="heading 8" w:uiPriority="9" w:qFormat="1"/>
-    <w:lsdException w:name="heading 9" w:uiPriority="9" w:qFormat="1"/>
-    <w:lsdException w:name="toc 1" w:uiPriority="39"/>
-    <w:lsdException w:name="toc 2" w:uiPriority="39"/>
-    <w:lsdException w:name="toc 3" w:uiPriority="39"/>
-    <w:lsdException w:name="toc 4" w:uiPriority="39"/>
-    <w:lsdException w:name="toc 5" w:uiPriority="39"/>
-    <w:lsdException w:name="toc 6" w:uiPriority="39"/>
-    <w:lsdException w:name="toc 7" w:uiPriority="39"/>
-    <w:lsdException w:name="toc 8" w:uiPriority="39"/>
-    <w:lsdException w:name="toc 9" w:uiPriority="39"/>
-    <w:lsdException w:name="caption" w:uiPriority="35" w:qFormat="1"/>
-    <w:lsdException w:name="Title" w:semiHidden="0" w:uiPriority="10" w:unhideWhenUsed="0" w:qFormat="1"/>
-    <w:lsdException w:name="Default Paragraph Font" w:uiPriority="1"/>
-    <w:lsdException w:name="Subtitle" w:semiHidden="0" w:uiPriority="11" w:unhideWhenUsed="0" w:qFormat="1"/>
-    <w:lsdException w:name="Strong" w:semiHidden="0" w:uiPriority="22" w:unhideWhenUsed="0" w:qFormat="1"/>
-    <w:lsdException w:name="Emphasis" w:semiHidden="0" w:uiPriority="20" w:unhideWhenUsed="0" w:qFormat="1"/>
-    <w:lsdException w:name="Table Grid" w:semiHidden="0" w:uiPriority="59" w:unhideWhenUsed="0"/>
-    <w:lsdException w:name="Placeholder Text" w:unhideWhenUsed="0"/>
-    <w:lsdException w:name="No Spacing" w:semiHidden="0" w:uiPriority="1" w:unhideWhenUsed="0" w:qFormat="1"/>
-    <w:lsdException w:name="Light Shading" w:semiHidden="0" w:uiPriority="60" w:unhideWhenUsed="0"/>
-    <w:lsdException w:name="Light List" w:semiHidden="0" w:uiPriority="61" w:unhideWhenUsed="0"/>
-    <w:lsdException w:name="Light Grid" w:semiHidden="0" w:uiPriority="62" w:unhideWhenUsed="0"/>
-    <w:lsdException w:name="Medium Shading 1" w:semiHidden="0" w:uiPriority="63" w:unhideWhenUsed="0"/>
-    <w:lsdException w:name="Medium Shading 2" w:semiHidden="0" w:uiPriority="64" w:unhideWhenUsed="0"/>
-    <w:lsdException w:name="Medium List 1" w:semiHidden="0" w:uiPriority="65" w:unhideWhenUsed="0"/>
-    <w:lsdException w:name="Medium List 2" w:semiHidden="0" w:uiPriority="66" w:unhideWhenUsed="0"/>
-    <w:lsdException w:name="Medium Grid 1" w:semiHidden="0" w:uiPriority="67" w:unhideWhenUsed="0"/>
-    <w:lsdException w:name="Medium Grid 2" w:semiHidden="0" w:uiPriority="68" w:unhideWhenUsed="0"/>
-    <w:lsdException w:name="Medium Grid 3" w:semiHidden="0" w:uiPriority="69" w:unhideWhenUsed="0"/>
-    <w:lsdException w:name="Dark List" w:semiHidden="0" w:uiPriority="70" w:unhideWhenUsed="0"/>
-    <w:lsdException w:name="Colorful Shading" w:semiHidden="0" w:uiPriority="71" w:unhideWhenUsed="0"/>
-    <w:lsdException w:name="Colorful List" w:semiHidden="0" w:uiPriority="72" w:unhideWhenUsed="0"/>
-    <w:lsdException w:name="Colorful Grid" w:semiHidden="0" w:uiPriority="73" w:unhideWhenUsed="0"/>
-    <w:lsdException w:name="Light Shading Accent 1" w:semiHidden="0" w:uiPriority="60" w:unhideWhenUsed="0"/>
-    <w:lsdException w:name="Light List Accent 1" w:semiHidden="0" w:uiPriority="61" w:unhideWhenUsed="0"/>
-    <w:lsdException w:name="Light Grid Accent 1" w:semiHidden="0" w:uiPriority="62" w:unhideWhenUsed="0"/>
-    <w:lsdException w:name="Medium Shading 1 Accent 1" w:semiHidden="0" w:uiPriority="63" w:unhideWhenUsed="0"/>
-    <w:lsdException w:name="Medium Shading 2 Accent 1" w:semiHidden="0" w:uiPriority="64" w:unhideWhenUsed="0"/>
-    <w:lsdException w:name="Medium List 1 Accent 1" w:semiHidden="0" w:uiPriority="65" w:unhideWhenUsed="0"/>
-    <w:lsdException w:name="Revision" w:unhideWhenUsed="0"/>
-    <w:lsdException w:name="List Paragraph" w:semiHidden="0" w:unhideWhenUsed="0" w:qFormat="1"/>
-    <w:lsdException w:name="Quote" w:semiHidden="0" w:uiPriority="29" w:unhideWhenUsed="0" w:qFormat="1"/>
-    <w:lsdException w:name="Intense Quote" w:semiHidden="0" w:uiPriority="30" w:unhideWhenUsed="0" w:qFormat="1"/>
-    <w:lsdException w:name="Medium List 2 Accent 1" w:semiHidden="0" w:uiPriority="66" w:unhideWhenUsed="0"/>
-    <w:lsdException w:name="Medium Grid 1 Accent 1" w:semiHidden="0" w:uiPriority="67" w:unhideWhenUsed="0"/>
-    <w:lsdException w:name="Medium Grid 2 Accent 1" w:semiHidden="0" w:uiPriority="68" w:unhideWhenUsed="0"/>
-    <w:lsdException w:name="Medium Grid 3 Accent 1" w:semiHidden="0" w:uiPriority="69" w:unhideWhenUsed="0"/>
-    <w:lsdException w:name="Dark List Accent 1" w:semiHidden="0" w:uiPriority="70" w:unhideWhenUsed="0"/>
-    <w:lsdException w:name="Colorful Shading Accent 1" w:semiHidden="0" w:uiPriority="71" w:unhideWhenUsed="0"/>
-    <w:lsdException w:name="Colorful List Accent 1" w:semiHidden="0" w:uiPriority="72" w:unhideWhenUsed="0"/>
-    <w:lsdException w:name="Colorful Grid Accent 1" w:semiHidden="0" w:uiPriority="73" w:unhideWhenUsed="0"/>
-    <w:lsdException w:name="Light Shading Accent 2" w:semiHidden="0" w:uiPriority="60" w:unhideWhenUsed="0"/>
-    <w:lsdException w:name="Light List Accent 2" w:semiHidden="0" w:uiPriority="61" w:unhideWhenUsed="0"/>
-    <w:lsdException w:name="Light Grid Accent 2" w:semiHidden="0" w:uiPriority="62" w:unhideWhenUsed="0"/>
-    <w:lsdException w:name="Medium Shading 1 Accent 2" w:semiHidden="0" w:uiPriority="63" w:unhideWhenUsed="0"/>
-    <w:lsdException w:name="Medium Shading 2 Accent 2" w:semiHidden="0" w:uiPriority="64" w:unhideWhenUsed="0"/>
-    <w:lsdException w:name="Medium List 1 Accent 2" w:semiHidden="0" w:uiPriority="65" w:unhideWhenUsed="0"/>
-    <w:lsdException w:name="Medium List 2 Accent 2" w:semiHidden="0" w:uiPriority="66" w:unhideWhenUsed="0"/>
-    <w:lsdException w:name="Medium Grid 1 Accent 2" w:semiHidden="0" w:uiPriority="67" w:unhideWhenUsed="0"/>
-    <w:lsdException w:name="Medium Grid 2 Accent 2" w:semiHidden="0" w:uiPriority="68" w:unhideWhenUsed="0"/>
-    <w:lsdException w:name="Medium Grid 3 Accent 2" w:semiHidden="0" w:uiPriority="69" w:unhideWhenUsed="0"/>
-    <w:lsdException w:name="Dark List Accent 2" w:semiHidden="0" w:uiPriority="70" w:unhideWhenUsed="0"/>
-    <w:lsdException w:name="Colorful Shading Accent 2" w:semiHidden="0" w:uiPriority="71" w:unhideWhenUsed="0"/>
-    <w:lsdException w:name="Colorful List Accent 2" w:semiHidden="0" w:uiPriority="72" w:unhideWhenUsed="0"/>
-    <w:lsdException w:name="Colorful Grid Accent 2" w:semiHidden="0" w:uiPriority="73" w:unhideWhenUsed="0"/>
-    <w:lsdException w:name="Light Shading Accent 3" w:semiHidden="0" w:uiPriority="60" w:unhideWhenUsed="0"/>
-    <w:lsdException w:name="Light List Accent 3" w:semiHidden="0" w:uiPriority="61" w:unhideWhenUsed="0"/>
-    <w:lsdException w:name="Light Grid Accent 3" w:semiHidden="0" w:uiPriority="62" w:unhideWhenUsed="0"/>
-    <w:lsdException w:name="Medium Shading 1 Accent 3" w:semiHidden="0" w:uiPriority="63" w:unhideWhenUsed="0"/>
-    <w:lsdException w:name="Medium Shading 2 Accent 3" w:semiHidden="0" w:uiPriority="64" w:unhideWhenUsed="0"/>
-    <w:lsdException w:name="Medium List 1 Accent 3" w:semiHidden="0" w:uiPriority="65" w:unhideWhenUsed="0"/>
-    <w:lsdException w:name="Medium List 2 Accent 3" w:semiHidden="0" w:uiPriority="66" w:unhideWhenUsed="0"/>
-    <w:lsdException w:name="Medium Grid 1 Accent 3" w:semiHidden="0" w:uiPriority="67" w:unhideWhenUsed="0"/>
-    <w:lsdException w:name="Medium Grid 2 Accent 3" w:semiHidden="0" w:uiPriority="68" w:unhideWhenUsed="0"/>
-    <w:lsdException w:name="Medium Grid 3 Accent 3" w:semiHidden="0" w:uiPriority="69" w:unhideWhenUsed="0"/>
-    <w:lsdException w:name="Dark List Accent 3" w:semiHidden="0" w:uiPriority="70" w:unhideWhenUsed="0"/>
-    <w:lsdException w:name="Colorful Shading Accent 3" w:semiHidden="0" w:uiPriority="71" w:unhideWhenUsed="0"/>
-    <w:lsdException w:name="Colorful List Accent 3" w:semiHidden="0" w:uiPriority="72" w:unhideWhenUsed="0"/>
-    <w:lsdException w:name="Colorful Grid Accent 3" w:semiHidden="0" w:uiPriority="73" w:unhideWhenUsed="0"/>
-    <w:lsdException w:name="Light Shading Accent 4" w:semiHidden="0" w:uiPriority="60" w:unhideWhenUsed="0"/>
-    <w:lsdException w:name="Light List Accent 4" w:semiHidden="0" w:uiPriority="61" w:unhideWhenUsed="0"/>
-    <w:lsdException w:name="Light Grid Accent 4" w:semiHidden="0" w:uiPriority="62" w:unhideWhenUsed="0"/>
-    <w:lsdException w:name="Medium Shading 1 Accent 4" w:semiHidden="0" w:uiPriority="63" w:unhideWhenUsed="0"/>
-    <w:lsdException w:name="Medium Shading 2 Accent 4" w:semiHidden="0" w:uiPriority="64" w:unhideWhenUsed="0"/>
-    <w:lsdException w:name="Medium List 1 Accent 4" w:semiHidden="0" w:uiPriority="65" w:unhideWhenUsed="0"/>
-    <w:lsdException w:name="Medium List 2 Accent 4" w:semiHidden="0" w:uiPriority="66" w:unhideWhenUsed="0"/>
-    <w:lsdException w:name="Medium Grid 1 Accent 4" w:semiHidden="0" w:uiPriority="67" w:unhideWhenUsed="0"/>
-    <w:lsdException w:name="Medium Grid 2 Accent 4" w:semiHidden="0" w:uiPriority="68" w:unhideWhenUsed="0"/>
-    <w:lsdException w:name="Medium Grid 3 Accent 4" w:semiHidden="0" w:uiPriority="69" w:unhideWhenUsed="0"/>
-    <w:lsdException w:name="Dark List Accent 4" w:semiHidden="0" w:uiPriority="70" w:unhideWhenUsed="0"/>
-    <w:lsdException w:name="Colorful Shading Accent 4" w:semiHidden="0" w:uiPriority="71" w:unhideWhenUsed="0"/>
-    <w:lsdException w:name="Colorful List Accent 4" w:semiHidden="0" w:uiPriority="72" w:unhideWhenUsed="0"/>
-    <w:lsdException w:name="Colorful Grid Accent 4" w:semiHidden="0" w:uiPriority="73" w:unhideWhenUsed="0"/>
-    <w:lsdException w:name="Light Shading Accent 5" w:semiHidden="0" w:uiPriority="60" w:unhideWhenUsed="0"/>
-    <w:lsdException w:name="Light List Accent 5" w:semiHidden="0" w:uiPriority="61" w:unhideWhenUsed="0"/>
-    <w:lsdException w:name="Light Grid Accent 5" w:semiHidden="0" w:uiPriority="62" w:unhideWhenUsed="0"/>
-    <w:lsdException w:name="Medium Shading 1 Accent 5" w:semiHidden="0" w:uiPriority="63" w:unhideWhenUsed="0"/>
-    <w:lsdException w:name="Medium Shading 2 Accent 5" w:semiHidden="0" w:uiPriority="64" w:unhideWhenUsed="0"/>
-    <w:lsdException w:name="Medium List 1 Accent 5" w:semiHidden="0" w:uiPriority="65" w:unhideWhenUsed="0"/>
-    <w:lsdException w:name="Medium List 2 Accent 5" w:semiHidden="0" w:uiPriority="66" w:unhideWhenUsed="0"/>
-    <w:lsdException w:name="Medium Grid 1 Accent 5" w:semiHidden="0" w:uiPriority="67" w:unhideWhenUsed="0"/>
-    <w:lsdException w:name="Medium Grid 2 Accent 5" w:semiHidden="0" w:uiPriority="68" w:unhideWhenUsed="0"/>
-    <w:lsdException w:name="Medium Grid 3 Accent 5" w:semiHidden="0" w:uiPriority="69" w:unhideWhenUsed="0"/>
-    <w:lsdException w:name="Dark List Accent 5" w:semiHidden="0" w:uiPriority="70" w:unhideWhenUsed="0"/>
-    <w:lsdException w:name="Colorful Shading Accent 5" w:semiHidden="0" w:uiPriority="71" w:unhideWhenUsed="0"/>
-    <w:lsdException w:name="Colorful List Accent 5" w:semiHidden="0" w:uiPriority="72" w:unhideWhenUsed="0"/>
-    <w:lsdException w:name="Colorful Grid Accent 5" w:semiHidden="0" w:uiPriority="73" w:unhideWhenUsed="0"/>
-    <w:lsdException w:name="Light Shading Accent 6" w:semiHidden="0" w:uiPriority="60" w:unhideWhenUsed="0"/>
-    <w:lsdException w:name="Light List Accent 6" w:semiHidden="0" w:uiPriority="61" w:unhideWhenUsed="0"/>
-    <w:lsdException w:name="Light Grid Accent 6" w:semiHidden="0" w:uiPriority="62" w:unhideWhenUsed="0"/>
-    <w:lsdException w:name="Medium Shading 1 Accent 6" w:semiHidden="0" w:uiPriority="63" w:unhideWhenUsed="0"/>
-    <w:lsdException w:name="Medium Shading 2 Accent 6" w:semiHidden="0" w:uiPriority="64" w:unhideWhenUsed="0"/>
-    <w:lsdException w:name="Medium List 1 Accent 6" w:semiHidden="0" w:uiPriority="65" w:unhideWhenUsed="0"/>
-    <w:lsdException w:name="Medium List 2 Accent 6" w:semiHidden="0" w:uiPriority="66" w:unhideWhenUsed="0"/>
-    <w:lsdException w:name="Medium Grid 1 Accent 6" w:semiHidden="0" w:uiPriority="67" w:unhideWhenUsed="0"/>
-    <w:lsdException w:name="Medium Grid 2 Accent 6" w:semiHidden="0" w:uiPriority="68" w:unhideWhenUsed="0"/>
-    <w:lsdException w:name="Medium Grid 3 Accent 6" w:semiHidden="0" w:uiPriority="69" w:unhideWhenUsed="0"/>
-    <w:lsdException w:name="Dark List Accent 6" w:semiHidden="0" w:uiPriority="70" w:unhideWhenUsed="0"/>
-    <w:lsdException w:name="Colorful Shading Accent 6" w:semiHidden="0" w:uiPriority="71" w:unhideWhenUsed="0"/>
-    <w:lsdException w:name="Colorful List Accent 6" w:semiHidden="0" w:uiPriority="72" w:unhideWhenUsed="0"/>
-    <w:lsdException w:name="Colorful Grid Accent 6" w:semiHidden="0" w:uiPriority="73" w:unhideWhenUsed="0"/>
-    <w:lsdException w:name="Subtle Emphasis" w:semiHidden="0" w:uiPriority="19" w:unhideWhenUsed="0" w:qFormat="1"/>
-    <w:lsdException w:name="Intense Emphasis" w:semiHidden="0" w:uiPriority="21" w:unhideWhenUsed="0" w:qFormat="1"/>
-    <w:lsdException w:name="Subtle Reference" w:semiHidden="0" w:uiPriority="31" w:unhideWhenUsed="0" w:qFormat="1"/>
-    <w:lsdException w:name="Intense Reference" w:semiHidden="0" w:uiPriority="32" w:unhideWhenUsed="0" w:qFormat="1"/>
-    <w:lsdException w:name="Book Title" w:semiHidden="0" w:uiPriority="33" w:unhideWhenUsed="0" w:qFormat="1"/>
-    <w:lsdException w:name="Bibliography" w:uiPriority="37"/>
-    <w:lsdException w:name="TOC Heading" w:uiPriority="39" w:qFormat="1"/>
-  </w:latentStyles>
-  <w:style w:type="paragraph" w:default="1" w:styleId="Normal">
-    <w:name w:val="Normal"/>
-    <w:qFormat/>
-  </w:style>
-  <w:style w:type="character" w:default="1" w:styleId="Fuentedeprrafopredeter">
-    <w:name w:val="Default Paragraph Font"/>
-    <w:uiPriority w:val="1"/>
-    <w:semiHidden/>
-    <w:unhideWhenUsed/>
-  </w:style>
-  <w:style w:type="table" w:default="1" w:styleId="Tablanormal">
-    <w:name w:val="Normal Table"/>
-    <w:uiPriority w:val="99"/>
-    <w:semiHidden/>
-    <w:unhideWhenUsed/>
-    <w:tblPr>
-      <w:tblInd w:w="0" w:type="dxa"/>
-      <w:tblCellMar>
-        <w:top w:w="0" w:type="dxa"/>
-        <w:left w:w="108" w:type="dxa"/>
-        <w:bottom w:w="0" w:type="dxa"/>
-        <w:right w:w="108" w:type="dxa"/>
-      </w:tblCellMar>
-    </w:tblPr>
-  </w:style>
-  <w:style w:type="numbering" w:default="1" w:styleId="Sinlista">
-    <w:name w:val="No List"/>
-    <w:uiPriority w:val="99"/>
-    <w:semiHidden/>
-    <w:unhideWhenUsed/>
-  </w:style>
-  <w:style w:type="paragraph" w:styleId="Textodeglobo">
-    <w:name w:val="Balloon Text"/>
-    <w:basedOn w:val="Normal"/>
-    <w:link w:val="TextodegloboCar"/>
-    <w:uiPriority w:val="99"/>
-    <w:semiHidden/>
-    <w:unhideWhenUsed/>
-    <w:rsid w:val="002249DD"/>
-    <w:pPr>
-      <w:spacing w:after="0" w:line="240" w:lineRule="auto"/>
-    </w:pPr>
-    <w:rPr>
-      <w:rFonts w:ascii="Tahoma" w:hAnsi="Tahoma" w:cs="Tahoma"/>
-      <w:sz w:val="16"/>
-      <w:szCs w:val="16"/>
-    </w:rPr>
-  </w:style>
-  <w:style w:type="character" w:customStyle="1" w:styleId="TextodegloboCar">
-    <w:name w:val="Texto de globo Car"/>
-    <w:basedOn w:val="Fuentedeprrafopredeter"/>
-    <w:link w:val="Textodeglobo"/>
-    <w:uiPriority w:val="99"/>
-    <w:semiHidden/>
-    <w:rsid w:val="002249DD"/>
-    <w:rPr>
-      <w:rFonts w:ascii="Tahoma" w:hAnsi="Tahoma" w:cs="Tahoma"/>
-      <w:sz w:val="16"/>
-      <w:szCs w:val="16"/>
-    </w:rPr>
-  </w:style>
-  <w:style w:type="table" w:styleId="Tablaconcuadrcula">
-    <w:name w:val="Table Grid"/>
-    <w:basedOn w:val="Tablanormal"/>
-    <w:uiPriority w:val="59"/>
-    <w:rsid w:val="002249DD"/>
-    <w:pPr>
-      <w:spacing w:after="0" w:line="240" w:lineRule="auto"/>
-    </w:pPr>
-    <w:tblPr>
-      <w:tblBorders>
-        <w:top w:val="single" w:sz="4" w:space="0" w:color="auto"/>
-        <w:left w:val="single" w:sz="4" w:space="0" w:color="auto"/>
-        <w:bottom w:val="single" w:sz="4" w:space="0" w:color="auto"/>
-        <w:right w:val="single" w:sz="4" w:space="0" w:color="auto"/>
-        <w:insideH w:val="single" w:sz="4" w:space="0" w:color="auto"/>
-        <w:insideV w:val="single" w:sz="4" w:space="0" w:color="auto"/>
-      </w:tblBorders>
-    </w:tblPr>
-  </w:style>
-  <w:style w:type="paragraph" w:styleId="Encabezado">
-    <w:name w:val="header"/>
-    <w:basedOn w:val="Normal"/>
-    <w:link w:val="EncabezadoCar"/>
-    <w:uiPriority w:val="99"/>
-    <w:unhideWhenUsed/>
-    <w:rsid w:val="002249DD"/>
-    <w:pPr>
-      <w:tabs>
-        <w:tab w:val="center" w:pos="4419"/>
-        <w:tab w:val="right" w:pos="8838"/>
-      </w:tabs>
-      <w:spacing w:after="0" w:line="240" w:lineRule="auto"/>
-    </w:pPr>
-  </w:style>
-  <w:style w:type="character" w:customStyle="1" w:styleId="EncabezadoCar">
-    <w:name w:val="Encabezado Car"/>
-    <w:basedOn w:val="Fuentedeprrafopredeter"/>
-    <w:link w:val="Encabezado"/>
-    <w:uiPriority w:val="99"/>
-    <w:rsid w:val="002249DD"/>
-  </w:style>
-  <w:style w:type="paragraph" w:styleId="Piedepgina">
-    <w:name w:val="footer"/>
-    <w:basedOn w:val="Normal"/>
-    <w:link w:val="PiedepginaCar"/>
-    <w:uiPriority w:val="99"/>
-    <w:unhideWhenUsed/>
-    <w:rsid w:val="002249DD"/>
-    <w:pPr>
-      <w:tabs>
-        <w:tab w:val="center" w:pos="4419"/>
-        <w:tab w:val="right" w:pos="8838"/>
-      </w:tabs>
-      <w:spacing w:after="0" w:line="240" w:lineRule="auto"/>
-    </w:pPr>
-  </w:style>
-  <w:style w:type="character" w:customStyle="1" w:styleId="PiedepginaCar">
-    <w:name w:val="Pie de página Car"/>
-    <w:basedOn w:val="Fuentedeprrafopredeter"/>
-    <w:link w:val="Piedepgina"/>
-    <w:uiPriority w:val="99"/>
-    <w:rsid w:val="002249DD"/>
-  </w:style>
-  <w:style w:type="paragraph" w:styleId="Prrafodelista">
-    <w:name w:val="List Paragraph"/>
-    <w:basedOn w:val="Normal"/>
-    <w:uiPriority w:val="99"/>
-    <w:qFormat/>
-    <w:rsid w:val="00263DE3"/>
-    <w:pPr>
-      <w:ind w:left="720"/>
-      <w:contextualSpacing/>
-    </w:pPr>
-  </w:style>
-</w:styles>
-</file>
-
-<file path=word/glossary/document.xml><?xml version="1.0" encoding="utf-8"?>
-<w:glossaryDocument xmlns:wpc="http://schemas.microsoft.com/office/word/2010/wordprocessingCanvas" xmlns:mc="http://schemas.openxmlformats.org/markup-compatibility/2006" xmlns:o="urn:schemas-microsoft-com:office:office" xmlns:r="http://schemas.openxmlformats.org/officeDocument/2006/relationships" xmlns:m="http://schemas.openxmlformats.org/officeDocument/2006/math" xmlns:v="urn:schemas-microsoft-com:vml" xmlns:wp14="http://schemas.microsoft.com/office/word/2010/wordprocessingDrawing" xmlns:wp="http://schemas.openxmlformats.org/drawingml/2006/wordprocessingDrawing" xmlns:w10="urn:schemas-microsoft-com:office:word" xmlns:w="http://schemas.openxmlformats.org/wordprocessingml/2006/main" xmlns:w14="http://schemas.microsoft.com/office/word/2010/wordml" xmlns:wpg="http://schemas.microsoft.com/office/word/2010/wordprocessingGroup" xmlns:wpi="http://schemas.microsoft.com/office/word/2010/wordprocessingInk" xmlns:wne="http://schemas.microsoft.com/office/word/2006/wordml" xmlns:wps="http://schemas.microsoft.com/office/word/2010/wordprocessingShape" mc:Ignorable="w14 wp14"/>
-</file>
-
-<file path=word/glossary/fontTable.xml><?xml version="1.0" encoding="utf-8"?>
-<w:fonts xmlns:mc="http://schemas.openxmlformats.org/markup-compatibility/2006" xmlns:r="http://schemas.openxmlformats.org/officeDocument/2006/relationships" xmlns:w="http://schemas.openxmlformats.org/wordprocessingml/2006/main" xmlns:w14="http://schemas.microsoft.com/office/word/2010/wordml" mc:Ignorable="w14">
-  <w:font w:name="Calibri">
-    <w:panose1 w:val="020F0502020204030204"/>
-    <w:charset w:val="00"/>
-    <w:family w:val="swiss"/>
-    <w:pitch w:val="variable"/>
-    <w:sig w:usb0="E00002FF" w:usb1="4000ACFF" w:usb2="00000001" w:usb3="00000000" w:csb0="0000019F" w:csb1="00000000"/>
-  </w:font>
-  <w:font w:name="Times New Roman">
-    <w:panose1 w:val="02020603050405020304"/>
-    <w:charset w:val="00"/>
-    <w:family w:val="roman"/>
-    <w:pitch w:val="variable"/>
-    <w:sig w:usb0="E0002EFF" w:usb1="C0007843" w:usb2="00000009" w:usb3="00000000" w:csb0="000001FF" w:csb1="00000000"/>
-  </w:font>
-  <w:font w:name="Courier New">
-    <w:panose1 w:val="02070309020205020404"/>
-    <w:charset w:val="00"/>
-    <w:family w:val="modern"/>
-    <w:pitch w:val="fixed"/>
-    <w:sig w:usb0="E0002AFF" w:usb1="C0007843" w:usb2="00000009" w:usb3="00000000" w:csb0="000001FF" w:csb1="00000000"/>
-  </w:font>
-  <w:font w:name="Wingdings">
-    <w:panose1 w:val="05000000000000000000"/>
-    <w:charset w:val="02"/>
-    <w:family w:val="auto"/>
-    <w:pitch w:val="variable"/>
-    <w:sig w:usb0="00000000" w:usb1="10000000" w:usb2="00000000" w:usb3="00000000" w:csb0="80000000" w:csb1="00000000"/>
-  </w:font>
-  <w:font w:name="Symbol">
-    <w:panose1 w:val="05050102010706020507"/>
-    <w:charset w:val="02"/>
-    <w:family w:val="roman"/>
-    <w:pitch w:val="variable"/>
-    <w:sig w:usb0="00000000" w:usb1="10000000" w:usb2="00000000" w:usb3="00000000" w:csb0="80000000" w:csb1="00000000"/>
-  </w:font>
-  <w:font w:name="Tahoma">
-    <w:panose1 w:val="020B0604030504040204"/>
-    <w:charset w:val="00"/>
-    <w:family w:val="swiss"/>
-    <w:pitch w:val="variable"/>
-    <w:sig w:usb0="E1002EFF" w:usb1="C000605B" w:usb2="00000029" w:usb3="00000000" w:csb0="000101FF" w:csb1="00000000"/>
-  </w:font>
-  <w:font w:name="Cambria">
-    <w:panose1 w:val="02040503050406030204"/>
-    <w:charset w:val="00"/>
-    <w:family w:val="roman"/>
-    <w:pitch w:val="variable"/>
-    <w:sig w:usb0="E00002FF" w:usb1="400004FF" w:usb2="00000000" w:usb3="00000000" w:csb0="0000019F" w:csb1="00000000"/>
-  </w:font>
-</w:fonts>
-</file>
-
-<file path=word/glossary/settings.xml><?xml version="1.0" encoding="utf-8"?>
-<w:settings xmlns:mc="http://schemas.openxmlformats.org/markup-compatibility/2006" xmlns:o="urn:schemas-microsoft-com:office:office" xmlns:r="http://schemas.openxmlformats.org/officeDocument/2006/relationships" xmlns:m="http://schemas.openxmlformats.org/officeDocument/2006/math" xmlns:v="urn:schemas-microsoft-com:vml" xmlns:w10="urn:schemas-microsoft-com:office:word" xmlns:w="http://schemas.openxmlformats.org/wordprocessingml/2006/main" xmlns:w14="http://schemas.microsoft.com/office/word/2010/wordml" xmlns:sl="http://schemas.openxmlformats.org/schemaLibrary/2006/main" mc:Ignorable="w14">
-  <w:view w:val="normal"/>
-  <w:defaultTabStop w:val="708"/>
-  <w:hyphenationZone w:val="425"/>
-  <w:characterSpacingControl w:val="doNotCompress"/>
-  <w:compat>
-    <w:useFELayout/>
-    <w:compatSetting w:name="compatibilityMode" w:uri="http://schemas.microsoft.com/office/word" w:val="14"/>
-    <w:compatSetting w:name="overrideTableStyleFontSizeAndJustification" w:uri="http://schemas.microsoft.com/office/word" w:val="1"/>
-    <w:compatSetting w:name="enableOpenTypeFeatures" w:uri="http://schemas.microsoft.com/office/word" w:val="1"/>
-    <w:compatSetting w:name="doNotFlipMirrorIndents" w:uri="http://schemas.microsoft.com/office/word" w:val="1"/>
-  </w:compat>
-  <w:rsids>
-    <w:rsidRoot w:val="0087571F"/>
-    <w:rsid w:val="0087571F"/>
-    <w:rsid w:val="008D2C59"/>
-  </w:rsids>
-  <m:mathPr>
-    <m:mathFont m:val="Cambria Math"/>
-    <m:brkBin m:val="before"/>
-    <m:brkBinSub m:val="--"/>
-    <m:smallFrac m:val="0"/>
-    <m:dispDef/>
-    <m:lMargin m:val="0"/>
-    <m:rMargin m:val="0"/>
-    <m:defJc m:val="centerGroup"/>
-    <m:wrapIndent m:val="1440"/>
-    <m:intLim m:val="subSup"/>
-    <m:naryLim m:val="undOvr"/>
-  </m:mathPr>
-  <w:themeFontLang w:val="es-AR"/>
-  <w:clrSchemeMapping w:bg1="light1" w:t1="dark1" w:bg2="light2" w:t2="dark2" w:accent1="accent1" w:accent2="accent2" w:accent3="accent3" w:accent4="accent4" w:accent5="accent5" w:accent6="accent6" w:hyperlink="hyperlink" w:followedHyperlink="followedHyperlink"/>
-  <w:decimalSymbol w:val=","/>
-  <w:listSeparator w:val=","/>
-</w:settings>
-</file>
-
-<file path=word/glossary/styles.xml><?xml version="1.0" encoding="utf-8"?>
-<w:styles xmlns:mc="http://schemas.openxmlformats.org/markup-compatibility/2006" xmlns:r="http://schemas.openxmlformats.org/officeDocument/2006/relationships" xmlns:w="http://schemas.openxmlformats.org/wordprocessingml/2006/main" xmlns:w14="http://schemas.microsoft.com/office/word/2010/wordml" mc:Ignorable="w14">
-  <w:docDefaults>
-    <w:rPrDefault>
-      <w:rPr>
-        <w:rFonts w:asciiTheme="minorHAnsi" w:eastAsiaTheme="minorEastAsia" w:hAnsiTheme="minorHAnsi" w:cstheme="minorBidi"/>
-        <w:sz w:val="22"/>
-        <w:szCs w:val="22"/>
-        <w:lang w:val="es-AR" w:eastAsia="es-AR" w:bidi="ar-SA"/>
-      </w:rPr>
-    </w:rPrDefault>
-    <w:pPrDefault>
-      <w:pPr>
-        <w:spacing w:after="200" w:line="276" w:lineRule="auto"/>
-      </w:pPr>
-    </w:pPrDefault>
-  </w:docDefaults>
-  <w:latentStyles w:defLockedState="0" w:defUIPriority="99" w:defSemiHidden="1" w:defUnhideWhenUsed="1" w:defQFormat="0" w:count="267">
-    <w:lsdException w:name="Normal" w:semiHidden="0" w:uiPriority="0" w:unhideWhenUsed="0" w:qFormat="1"/>
-    <w:lsdException w:name="heading 1" w:semiHidden="0" w:uiPriority="9" w:unhideWhenUsed="0" w:qFormat="1"/>
-    <w:lsdException w:name="heading 2" w:uiPriority="9" w:qFormat="1"/>
-    <w:lsdException w:name="heading 3" w:uiPriority="9" w:qFormat="1"/>
-    <w:lsdException w:name="heading 4" w:uiPriority="9" w:qFormat="1"/>
-    <w:lsdException w:name="heading 5" w:uiPriority="9" w:qFormat="1"/>
-    <w:lsdException w:name="heading 6" w:uiPriority="9" w:qFormat="1"/>
-    <w:lsdException w:name="heading 7" w:uiPriority="9" w:qFormat="1"/>
-    <w:lsdException w:name="heading 8" w:uiPriority="9" w:qFormat="1"/>
-    <w:lsdException w:name="heading 9" w:uiPriority="9" w:qFormat="1"/>
-    <w:lsdException w:name="toc 1" w:uiPriority="39"/>
-    <w:lsdException w:name="toc 2" w:uiPriority="39"/>
-    <w:lsdException w:name="toc 3" w:uiPriority="39"/>
-    <w:lsdException w:name="toc 4" w:uiPriority="39"/>
-    <w:lsdException w:name="toc 5" w:uiPriority="39"/>
-    <w:lsdException w:name="toc 6" w:uiPriority="39"/>
-    <w:lsdException w:name="toc 7" w:uiPriority="39"/>
-    <w:lsdException w:name="toc 8" w:uiPriority="39"/>
-    <w:lsdException w:name="toc 9" w:uiPriority="39"/>
-    <w:lsdException w:name="caption" w:uiPriority="35" w:qFormat="1"/>
-    <w:lsdException w:name="Title" w:semiHidden="0" w:uiPriority="10" w:unhideWhenUsed="0" w:qFormat="1"/>
-    <w:lsdException w:name="Default Paragraph Font" w:uiPriority="1"/>
-    <w:lsdException w:name="Subtitle" w:semiHidden="0" w:uiPriority="11" w:unhideWhenUsed="0" w:qFormat="1"/>
-    <w:lsdException w:name="Strong" w:semiHidden="0" w:uiPriority="22" w:unhideWhenUsed="0" w:qFormat="1"/>
-    <w:lsdException w:name="Emphasis" w:semiHidden="0" w:uiPriority="20" w:unhideWhenUsed="0" w:qFormat="1"/>
-    <w:lsdException w:name="Table Grid" w:semiHidden="0" w:uiPriority="59" w:unhideWhenUsed="0"/>
-    <w:lsdException w:name="Placeholder Text" w:unhideWhenUsed="0"/>
-    <w:lsdException w:name="No Spacing" w:semiHidden="0" w:uiPriority="1" w:unhideWhenUsed="0" w:qFormat="1"/>
-    <w:lsdException w:name="Light Shading" w:semiHidden="0" w:uiPriority="60" w:unhideWhenUsed="0"/>
-    <w:lsdException w:name="Light List" w:semiHidden="0" w:uiPriority="61" w:unhideWhenUsed="0"/>
-    <w:lsdException w:name="Light Grid" w:semiHidden="0" w:uiPriority="62" w:unhideWhenUsed="0"/>
-    <w:lsdException w:name="Medium Shading 1" w:semiHidden="0" w:uiPriority="63" w:unhideWhenUsed="0"/>
-    <w:lsdException w:name="Medium Shading 2" w:semiHidden="0" w:uiPriority="64" w:unhideWhenUsed="0"/>
-    <w:lsdException w:name="Medium List 1" w:semiHidden="0" w:uiPriority="65" w:unhideWhenUsed="0"/>
-    <w:lsdException w:name="Medium List 2" w:semiHidden="0" w:uiPriority="66" w:unhideWhenUsed="0"/>
-    <w:lsdException w:name="Medium Grid 1" w:semiHidden="0" w:uiPriority="67" w:unhideWhenUsed="0"/>
-    <w:lsdException w:name="Medium Grid 2" w:semiHidden="0" w:uiPriority="68" w:unhideWhenUsed="0"/>
-    <w:lsdException w:name="Medium Grid 3" w:semiHidden="0" w:uiPriority="69" w:unhideWhenUsed="0"/>
-    <w:lsdException w:name="Dark List" w:semiHidden="0" w:uiPriority="70" w:unhideWhenUsed="0"/>
-    <w:lsdException w:name="Colorful Shading" w:semiHidden="0" w:uiPriority="71" w:unhideWhenUsed="0"/>
-    <w:lsdException w:name="Colorful List" w:semiHidden="0" w:uiPriority="72" w:unhideWhenUsed="0"/>
-    <w:lsdException w:name="Colorful Grid" w:semiHidden="0" w:uiPriority="73" w:unhideWhenUsed="0"/>
-    <w:lsdException w:name="Light Shading Accent 1" w:semiHidden="0" w:uiPriority="60" w:unhideWhenUsed="0"/>
-    <w:lsdException w:name="Light List Accent 1" w:semiHidden="0" w:uiPriority="61" w:unhideWhenUsed="0"/>
-    <w:lsdException w:name="Light Grid Accent 1" w:semiHidden="0" w:uiPriority="62" w:unhideWhenUsed="0"/>
-    <w:lsdException w:name="Medium Shading 1 Accent 1" w:semiHidden="0" w:uiPriority="63" w:unhideWhenUsed="0"/>
-    <w:lsdException w:name="Medium Shading 2 Accent 1" w:semiHidden="0" w:uiPriority="64" w:unhideWhenUsed="0"/>
-    <w:lsdException w:name="Medium List 1 Accent 1" w:semiHidden="0" w:uiPriority="65" w:unhideWhenUsed="0"/>
-    <w:lsdException w:name="Revision" w:unhideWhenUsed="0"/>
-    <w:lsdException w:name="List Paragraph" w:semiHidden="0" w:uiPriority="34" w:unhideWhenUsed="0" w:qFormat="1"/>
-    <w:lsdException w:name="Quote" w:semiHidden="0" w:uiPriority="29" w:unhideWhenUsed="0" w:qFormat="1"/>
-    <w:lsdException w:name="Intense Quote" w:semiHidden="0" w:uiPriority="30" w:unhideWhenUsed="0" w:qFormat="1"/>
-    <w:lsdException w:name="Medium List 2 Accent 1" w:semiHidden="0" w:uiPriority="66" w:unhideWhenUsed="0"/>
-    <w:lsdException w:name="Medium Grid 1 Accent 1" w:semiHidden="0" w:uiPriority="67" w:unhideWhenUsed="0"/>
-    <w:lsdException w:name="Medium Grid 2 Accent 1" w:semiHidden="0" w:uiPriority="68" w:unhideWhenUsed="0"/>
-    <w:lsdException w:name="Medium Grid 3 Accent 1" w:semiHidden="0" w:uiPriority="69" w:unhideWhenUsed="0"/>
-    <w:lsdException w:name="Dark List Accent 1" w:semiHidden="0" w:uiPriority="70" w:unhideWhenUsed="0"/>
-    <w:lsdException w:name="Colorful Shading Accent 1" w:semiHidden="0" w:uiPriority="71" w:unhideWhenUsed="0"/>
-    <w:lsdException w:name="Colorful List Accent 1" w:semiHidden="0" w:uiPriority="72" w:unhideWhenUsed="0"/>
-    <w:lsdException w:name="Colorful Grid Accent 1" w:semiHidden="0" w:uiPriority="73" w:unhideWhenUsed="0"/>
-    <w:lsdException w:name="Light Shading Accent 2" w:semiHidden="0" w:uiPriority="60" w:unhideWhenUsed="0"/>
-    <w:lsdException w:name="Light List Accent 2" w:semiHidden="0" w:uiPriority="61" w:unhideWhenUsed="0"/>
-    <w:lsdException w:name="Light Grid Accent 2" w:semiHidden="0" w:uiPriority="62" w:unhideWhenUsed="0"/>
-    <w:lsdException w:name="Medium Shading 1 Accent 2" w:semiHidden="0" w:uiPriority="63" w:unhideWhenUsed="0"/>
-    <w:lsdException w:name="Medium Shading 2 Accent 2" w:semiHidden="0" w:uiPriority="64" w:unhideWhenUsed="0"/>
-    <w:lsdException w:name="Medium List 1 Accent 2" w:semiHidden="0" w:uiPriority="65" w:unhideWhenUsed="0"/>
-    <w:lsdException w:name="Medium List 2 Accent 2" w:semiHidden="0" w:uiPriority="66" w:unhideWhenUsed="0"/>
-    <w:lsdException w:name="Medium Grid 1 Accent 2" w:semiHidden="0" w:uiPriority="67" w:unhideWhenUsed="0"/>
-    <w:lsdException w:name="Medium Grid 2 Accent 2" w:semiHidden="0" w:uiPriority="68" w:unhideWhenUsed="0"/>
-    <w:lsdException w:name="Medium Grid 3 Accent 2" w:semiHidden="0" w:uiPriority="69" w:unhideWhenUsed="0"/>
-    <w:lsdException w:name="Dark List Accent 2" w:semiHidden="0" w:uiPriority="70" w:unhideWhenUsed="0"/>
-    <w:lsdException w:name="Colorful Shading Accent 2" w:semiHidden="0" w:uiPriority="71" w:unhideWhenUsed="0"/>
-    <w:lsdException w:name="Colorful List Accent 2" w:semiHidden="0" w:uiPriority="72" w:unhideWhenUsed="0"/>
-    <w:lsdException w:name="Colorful Grid Accent 2" w:semiHidden="0" w:uiPriority="73" w:unhideWhenUsed="0"/>
-    <w:lsdException w:name="Light Shading Accent 3" w:semiHidden="0" w:uiPriority="60" w:unhideWhenUsed="0"/>
-    <w:lsdException w:name="Light List Accent 3" w:semiHidden="0" w:uiPriority="61" w:unhideWhenUsed="0"/>
-    <w:lsdException w:name="Light Grid Accent 3" w:semiHidden="0" w:uiPriority="62" w:unhideWhenUsed="0"/>
-    <w:lsdException w:name="Medium Shading 1 Accent 3" w:semiHidden="0" w:uiPriority="63" w:unhideWhenUsed="0"/>
-    <w:lsdException w:name="Medium Shading 2 Accent 3" w:semiHidden="0" w:uiPriority="64" w:unhideWhenUsed="0"/>
-    <w:lsdException w:name="Medium List 1 Accent 3" w:semiHidden="0" w:uiPriority="65" w:unhideWhenUsed="0"/>
-    <w:lsdException w:name="Medium List 2 Accent 3" w:semiHidden="0" w:uiPriority="66" w:unhideWhenUsed="0"/>
-    <w:lsdException w:name="Medium Grid 1 Accent 3" w:semiHidden="0" w:uiPriority="67" w:unhideWhenUsed="0"/>
-    <w:lsdException w:name="Medium Grid 2 Accent 3" w:semiHidden="0" w:uiPriority="68" w:unhideWhenUsed="0"/>
-    <w:lsdException w:name="Medium Grid 3 Accent 3" w:semiHidden="0" w:uiPriority="69" w:unhideWhenUsed="0"/>
-    <w:lsdException w:name="Dark List Accent 3" w:semiHidden="0" w:uiPriority="70" w:unhideWhenUsed="0"/>
-    <w:lsdException w:name="Colorful Shading Accent 3" w:semiHidden="0" w:uiPriority="71" w:unhideWhenUsed="0"/>
-    <w:lsdException w:name="Colorful List Accent 3" w:semiHidden="0" w:uiPriority="72" w:unhideWhenUsed="0"/>
-    <w:lsdException w:name="Colorful Grid Accent 3" w:semiHidden="0" w:uiPriority="73" w:unhideWhenUsed="0"/>
-    <w:lsdException w:name="Light Shading Accent 4" w:semiHidden="0" w:uiPriority="60" w:unhideWhenUsed="0"/>
-    <w:lsdException w:name="Light List Accent 4" w:semiHidden="0" w:uiPriority="61" w:unhideWhenUsed="0"/>
-    <w:lsdException w:name="Light Grid Accent 4" w:semiHidden="0" w:uiPriority="62" w:unhideWhenUsed="0"/>
-    <w:lsdException w:name="Medium Shading 1 Accent 4" w:semiHidden="0" w:uiPriority="63" w:unhideWhenUsed="0"/>
-    <w:lsdException w:name="Medium Shading 2 Accent 4" w:semiHidden="0" w:uiPriority="64" w:unhideWhenUsed="0"/>
-    <w:lsdException w:name="Medium List 1 Accent 4" w:semiHidden="0" w:uiPriority="65" w:unhideWhenUsed="0"/>
-    <w:lsdException w:name="Medium List 2 Accent 4" w:semiHidden="0" w:uiPriority="66" w:unhideWhenUsed="0"/>
-    <w:lsdException w:name="Medium Grid 1 Accent 4" w:semiHidden="0" w:uiPriority="67" w:unhideWhenUsed="0"/>
-    <w:lsdException w:name="Medium Grid 2 Accent 4" w:semiHidden="0" w:uiPriority="68" w:unhideWhenUsed="0"/>
-    <w:lsdException w:name="Medium Grid 3 Accent 4" w:semiHidden="0" w:uiPriority="69" w:unhideWhenUsed="0"/>
-    <w:lsdException w:name="Dark List Accent 4" w:semiHidden="0" w:uiPriority="70" w:unhideWhenUsed="0"/>
-    <w:lsdException w:name="Colorful Shading Accent 4" w:semiHidden="0" w:uiPriority="71" w:unhideWhenUsed="0"/>
-    <w:lsdException w:name="Colorful List Accent 4" w:semiHidden="0" w:uiPriority="72" w:unhideWhenUsed="0"/>
-    <w:lsdException w:name="Colorful Grid Accent 4" w:semiHidden="0" w:uiPriority="73" w:unhideWhenUsed="0"/>
-    <w:lsdException w:name="Light Shading Accent 5" w:semiHidden="0" w:uiPriority="60" w:unhideWhenUsed="0"/>
-    <w:lsdException w:name="Light List Accent 5" w:semiHidden="0" w:uiPriority="61" w:unhideWhenUsed="0"/>
-    <w:lsdException w:name="Light Grid Accent 5" w:semiHidden="0" w:uiPriority="62" w:unhideWhenUsed="0"/>
-    <w:lsdException w:name="Medium Shading 1 Accent 5" w:semiHidden="0" w:uiPriority="63" w:unhideWhenUsed="0"/>
-    <w:lsdException w:name="Medium Shading 2 Accent 5" w:semiHidden="0" w:uiPriority="64" w:unhideWhenUsed="0"/>
-    <w:lsdException w:name="Medium List 1 Accent 5" w:semiHidden="0" w:uiPriority="65" w:unhideWhenUsed="0"/>
-    <w:lsdException w:name="Medium List 2 Accent 5" w:semiHidden="0" w:uiPriority="66" w:unhideWhenUsed="0"/>
-    <w:lsdException w:name="Medium Grid 1 Accent 5" w:semiHidden="0" w:uiPriority="67" w:unhideWhenUsed="0"/>
-    <w:lsdException w:name="Medium Grid 2 Accent 5" w:semiHidden="0" w:uiPriority="68" w:unhideWhenUsed="0"/>
-    <w:lsdException w:name="Medium Grid 3 Accent 5" w:semiHidden="0" w:uiPriority="69" w:unhideWhenUsed="0"/>
-    <w:lsdException w:name="Dark List Accent 5" w:semiHidden="0" w:uiPriority="70" w:unhideWhenUsed="0"/>
-    <w:lsdException w:name="Colorful Shading Accent 5" w:semiHidden="0" w:uiPriority="71" w:unhideWhenUsed="0"/>
-    <w:lsdException w:name="Colorful List Accent 5" w:semiHidden="0" w:uiPriority="72" w:unhideWhenUsed="0"/>
-    <w:lsdException w:name="Colorful Grid Accent 5" w:semiHidden="0" w:uiPriority="73" w:unhideWhenUsed="0"/>
-    <w:lsdException w:name="Light Shading Accent 6" w:semiHidden="0" w:uiPriority="60" w:unhideWhenUsed="0"/>
-    <w:lsdException w:name="Light List Accent 6" w:semiHidden="0" w:uiPriority="61" w:unhideWhenUsed="0"/>
-    <w:lsdException w:name="Light Grid Accent 6" w:semiHidden="0" w:uiPriority="62" w:unhideWhenUsed="0"/>
-    <w:lsdException w:name="Medium Shading 1 Accent 6" w:semiHidden="0" w:uiPriority="63" w:unhideWhenUsed="0"/>
-    <w:lsdException w:name="Medium Shading 2 Accent 6" w:semiHidden="0" w:uiPriority="64" w:unhideWhenUsed="0"/>
-    <w:lsdException w:name="Medium List 1 Accent 6" w:semiHidden="0" w:uiPriority="65" w:unhideWhenUsed="0"/>
-    <w:lsdException w:name="Medium List 2 Accent 6" w:semiHidden="0" w:uiPriority="66" w:unhideWhenUsed="0"/>
-    <w:lsdException w:name="Medium Grid 1 Accent 6" w:semiHidden="0" w:uiPriority="67" w:unhideWhenUsed="0"/>
-    <w:lsdException w:name="Medium Grid 2 Accent 6" w:semiHidden="0" w:uiPriority="68" w:unhideWhenUsed="0"/>
-    <w:lsdException w:name="Medium Grid 3 Accent 6" w:semiHidden="0" w:uiPriority="69" w:unhideWhenUsed="0"/>
-    <w:lsdException w:name="Dark List Accent 6" w:semiHidden="0" w:uiPriority="70" w:unhideWhenUsed="0"/>
-    <w:lsdException w:name="Colorful Shading Accent 6" w:semiHidden="0" w:uiPriority="71" w:unhideWhenUsed="0"/>
-    <w:lsdException w:name="Colorful List Accent 6" w:semiHidden="0" w:uiPriority="72" w:unhideWhenUsed="0"/>
-    <w:lsdException w:name="Colorful Grid Accent 6" w:semiHidden="0" w:uiPriority="73" w:unhideWhenUsed="0"/>
-    <w:lsdException w:name="Subtle Emphasis" w:semiHidden="0" w:uiPriority="19" w:unhideWhenUsed="0" w:qFormat="1"/>
-    <w:lsdException w:name="Intense Emphasis" w:semiHidden="0" w:uiPriority="21" w:unhideWhenUsed="0" w:qFormat="1"/>
-    <w:lsdException w:name="Subtle Reference" w:semiHidden="0" w:uiPriority="31" w:unhideWhenUsed="0" w:qFormat="1"/>
-    <w:lsdException w:name="Intense Reference" w:semiHidden="0" w:uiPriority="32" w:unhideWhenUsed="0" w:qFormat="1"/>
-    <w:lsdException w:name="Book Title" w:semiHidden="0" w:uiPriority="33" w:unhideWhenUsed="0" w:qFormat="1"/>
-    <w:lsdException w:name="Bibliography" w:uiPriority="37"/>
-    <w:lsdException w:name="TOC Heading" w:uiPriority="39" w:qFormat="1"/>
-  </w:latentStyles>
-  <w:style w:type="paragraph" w:default="1" w:styleId="Normal">
-    <w:name w:val="Normal"/>
-    <w:qFormat/>
-  </w:style>
-  <w:style w:type="character" w:default="1" w:styleId="Fuentedeprrafopredeter">
-    <w:name w:val="Default Paragraph Font"/>
-    <w:uiPriority w:val="1"/>
-    <w:semiHidden/>
-    <w:unhideWhenUsed/>
-  </w:style>
-  <w:style w:type="table" w:default="1" w:styleId="Tablanormal">
-    <w:name w:val="Normal Table"/>
-    <w:uiPriority w:val="99"/>
-    <w:semiHidden/>
-    <w:unhideWhenUsed/>
-    <w:tblPr>
-      <w:tblInd w:w="0" w:type="dxa"/>
-      <w:tblCellMar>
-        <w:top w:w="0" w:type="dxa"/>
-        <w:left w:w="108" w:type="dxa"/>
-        <w:bottom w:w="0" w:type="dxa"/>
-        <w:right w:w="108" w:type="dxa"/>
-      </w:tblCellMar>
-    </w:tblPr>
-  </w:style>
-  <w:style w:type="numbering" w:default="1" w:styleId="Sinlista">
-    <w:name w:val="No List"/>
-    <w:uiPriority w:val="99"/>
-    <w:semiHidden/>
-    <w:unhideWhenUsed/>
-  </w:style>
-  <w:style w:type="paragraph" w:customStyle="1" w:styleId="8853498D4C6949E9B920FE8A7AB328A0">
-    <w:name w:val="8853498D4C6949E9B920FE8A7AB328A0"/>
-    <w:rsid w:val="0087571F"/>
-  </w:style>
-</w:styles>
-</file>
-
-<file path=word/glossary/stylesWithEffects.xml><?xml version="1.0" encoding="utf-8"?>
-<w:styles xmlns:wpc="http://schemas.microsoft.com/office/word/2010/wordprocessingCanvas" xmlns:mc="http://schemas.openxmlformats.org/markup-compatibility/2006" xmlns:o="urn:schemas-microsoft-com:office:office" xmlns:r="http://schemas.openxmlformats.org/officeDocument/2006/relationships" xmlns:m="http://schemas.openxmlformats.org/officeDocument/2006/math" xmlns:v="urn:schemas-microsoft-com:vml" xmlns:wp14="http://schemas.microsoft.com/office/word/2010/wordprocessingDrawing" xmlns:wp="http://schemas.openxmlformats.org/drawingml/2006/wordprocessingDrawing" xmlns:w10="urn:schemas-microsoft-com:office:word" xmlns:w="http://schemas.openxmlformats.org/wordprocessingml/2006/main" xmlns:w14="http://schemas.microsoft.com/office/word/2010/wordml" xmlns:wpg="http://schemas.microsoft.com/office/word/2010/wordprocessingGroup" xmlns:wpi="http://schemas.microsoft.com/office/word/2010/wordprocessingInk" xmlns:wne="http://schemas.microsoft.com/office/word/2006/wordml" xmlns:wps="http://schemas.microsoft.com/office/word/2010/wordprocessingShape" mc:Ignorable="w14 wp14">
-  <w:docDefaults>
-    <w:rPrDefault>
-      <w:rPr>
-        <w:rFonts w:asciiTheme="minorHAnsi" w:eastAsiaTheme="minorEastAsia" w:hAnsiTheme="minorHAnsi" w:cstheme="minorBidi"/>
-        <w:sz w:val="22"/>
-        <w:szCs w:val="22"/>
-        <w:lang w:val="es-AR" w:eastAsia="es-AR" w:bidi="ar-SA"/>
-      </w:rPr>
-    </w:rPrDefault>
-    <w:pPrDefault>
-      <w:pPr>
-        <w:spacing w:after="200" w:line="276" w:lineRule="auto"/>
-      </w:pPr>
-    </w:pPrDefault>
-  </w:docDefaults>
-  <w:latentStyles w:defLockedState="0" w:defUIPriority="99" w:defSemiHidden="1" w:defUnhideWhenUsed="1" w:defQFormat="0" w:count="267">
-    <w:lsdException w:name="Normal" w:semiHidden="0" w:uiPriority="0" w:unhideWhenUsed="0" w:qFormat="1"/>
-    <w:lsdException w:name="heading 1" w:semiHidden="0" w:uiPriority="9" w:unhideWhenUsed="0" w:qFormat="1"/>
-    <w:lsdException w:name="heading 2" w:uiPriority="9" w:qFormat="1"/>
-    <w:lsdException w:name="heading 3" w:uiPriority="9" w:qFormat="1"/>
-    <w:lsdException w:name="heading 4" w:uiPriority="9" w:qFormat="1"/>
-    <w:lsdException w:name="heading 5" w:uiPriority="9" w:qFormat="1"/>
-    <w:lsdException w:name="heading 6" w:uiPriority="9" w:qFormat="1"/>
-    <w:lsdException w:name="heading 7" w:uiPriority="9" w:qFormat="1"/>
-    <w:lsdException w:name="heading 8" w:uiPriority="9" w:qFormat="1"/>
-    <w:lsdException w:name="heading 9" w:uiPriority="9" w:qFormat="1"/>
-    <w:lsdException w:name="toc 1" w:uiPriority="39"/>
-    <w:lsdException w:name="toc 2" w:uiPriority="39"/>
-    <w:lsdException w:name="toc 3" w:uiPriority="39"/>
-    <w:lsdException w:name="toc 4" w:uiPriority="39"/>
-    <w:lsdException w:name="toc 5" w:uiPriority="39"/>
-    <w:lsdException w:name="toc 6" w:uiPriority="39"/>
-    <w:lsdException w:name="toc 7" w:uiPriority="39"/>
-    <w:lsdException w:name="toc 8" w:uiPriority="39"/>
-    <w:lsdException w:name="toc 9" w:uiPriority="39"/>
-    <w:lsdException w:name="caption" w:uiPriority="35" w:qFormat="1"/>
-    <w:lsdException w:name="Title" w:semiHidden="0" w:uiPriority="10" w:unhideWhenUsed="0" w:qFormat="1"/>
-    <w:lsdException w:name="Default Paragraph Font" w:uiPriority="1"/>
-    <w:lsdException w:name="Subtitle" w:semiHidden="0" w:uiPriority="11" w:unhideWhenUsed="0" w:qFormat="1"/>
-    <w:lsdException w:name="Strong" w:semiHidden="0" w:uiPriority="22" w:unhideWhenUsed="0" w:qFormat="1"/>
-    <w:lsdException w:name="Emphasis" w:semiHidden="0" w:uiPriority="20" w:unhideWhenUsed="0" w:qFormat="1"/>
-    <w:lsdException w:name="Table Grid" w:semiHidden="0" w:uiPriority="59" w:unhideWhenUsed="0"/>
-    <w:lsdException w:name="Placeholder Text" w:unhideWhenUsed="0"/>
-    <w:lsdException w:name="No Spacing" w:semiHidden="0" w:uiPriority="1" w:unhideWhenUsed="0" w:qFormat="1"/>
-    <w:lsdException w:name="Light Shading" w:semiHidden="0" w:uiPriority="60" w:unhideWhenUsed="0"/>
-    <w:lsdException w:name="Light List" w:semiHidden="0" w:uiPriority="61" w:unhideWhenUsed="0"/>
-    <w:lsdException w:name="Light Grid" w:semiHidden="0" w:uiPriority="62" w:unhideWhenUsed="0"/>
-    <w:lsdException w:name="Medium Shading 1" w:semiHidden="0" w:uiPriority="63" w:unhideWhenUsed="0"/>
-    <w:lsdException w:name="Medium Shading 2" w:semiHidden="0" w:uiPriority="64" w:unhideWhenUsed="0"/>
-    <w:lsdException w:name="Medium List 1" w:semiHidden="0" w:uiPriority="65" w:unhideWhenUsed="0"/>
-    <w:lsdException w:name="Medium List 2" w:semiHidden="0" w:uiPriority="66" w:unhideWhenUsed="0"/>
-    <w:lsdException w:name="Medium Grid 1" w:semiHidden="0" w:uiPriority="67" w:unhideWhenUsed="0"/>
-    <w:lsdException w:name="Medium Grid 2" w:semiHidden="0" w:uiPriority="68" w:unhideWhenUsed="0"/>
-    <w:lsdException w:name="Medium Grid 3" w:semiHidden="0" w:uiPriority="69" w:unhideWhenUsed="0"/>
-    <w:lsdException w:name="Dark List" w:semiHidden="0" w:uiPriority="70" w:unhideWhenUsed="0"/>
-    <w:lsdException w:name="Colorful Shading" w:semiHidden="0" w:uiPriority="71" w:unhideWhenUsed="0"/>
-    <w:lsdException w:name="Colorful List" w:semiHidden="0" w:uiPriority="72" w:unhideWhenUsed="0"/>
-    <w:lsdException w:name="Colorful Grid" w:semiHidden="0" w:uiPriority="73" w:unhideWhenUsed="0"/>
-    <w:lsdException w:name="Light Shading Accent 1" w:semiHidden="0" w:uiPriority="60" w:unhideWhenUsed="0"/>
-    <w:lsdException w:name="Light List Accent 1" w:semiHidden="0" w:uiPriority="61" w:unhideWhenUsed="0"/>
-    <w:lsdException w:name="Light Grid Accent 1" w:semiHidden="0" w:uiPriority="62" w:unhideWhenUsed="0"/>
-    <w:lsdException w:name="Medium Shading 1 Accent 1" w:semiHidden="0" w:uiPriority="63" w:unhideWhenUsed="0"/>
-    <w:lsdException w:name="Medium Shading 2 Accent 1" w:semiHidden="0" w:uiPriority="64" w:unhideWhenUsed="0"/>
-    <w:lsdException w:name="Medium List 1 Accent 1" w:semiHidden="0" w:uiPriority="65" w:unhideWhenUsed="0"/>
-    <w:lsdException w:name="Revision" w:unhideWhenUsed="0"/>
-    <w:lsdException w:name="List Paragraph" w:semiHidden="0" w:uiPriority="34" w:unhideWhenUsed="0" w:qFormat="1"/>
-    <w:lsdException w:name="Quote" w:semiHidden="0" w:uiPriority="29" w:unhideWhenUsed="0" w:qFormat="1"/>
-    <w:lsdException w:name="Intense Quote" w:semiHidden="0" w:uiPriority="30" w:unhideWhenUsed="0" w:qFormat="1"/>
-    <w:lsdException w:name="Medium List 2 Accent 1" w:semiHidden="0" w:uiPriority="66" w:unhideWhenUsed="0"/>
-    <w:lsdException w:name="Medium Grid 1 Accent 1" w:semiHidden="0" w:uiPriority="67" w:unhideWhenUsed="0"/>
-    <w:lsdException w:name="Medium Grid 2 Accent 1" w:semiHidden="0" w:uiPriority="68" w:unhideWhenUsed="0"/>
-    <w:lsdException w:name="Medium Grid 3 Accent 1" w:semiHidden="0" w:uiPriority="69" w:unhideWhenUsed="0"/>
-    <w:lsdException w:name="Dark List Accent 1" w:semiHidden="0" w:uiPriority="70" w:unhideWhenUsed="0"/>
-    <w:lsdException w:name="Colorful Shading Accent 1" w:semiHidden="0" w:uiPriority="71" w:unhideWhenUsed="0"/>
-    <w:lsdException w:name="Colorful List Accent 1" w:semiHidden="0" w:uiPriority="72" w:unhideWhenUsed="0"/>
-    <w:lsdException w:name="Colorful Grid Accent 1" w:semiHidden="0" w:uiPriority="73" w:unhideWhenUsed="0"/>
-    <w:lsdException w:name="Light Shading Accent 2" w:semiHidden="0" w:uiPriority="60" w:unhideWhenUsed="0"/>
-    <w:lsdException w:name="Light List Accent 2" w:semiHidden="0" w:uiPriority="61" w:unhideWhenUsed="0"/>
-    <w:lsdException w:name="Light Grid Accent 2" w:semiHidden="0" w:uiPriority="62" w:unhideWhenUsed="0"/>
-    <w:lsdException w:name="Medium Shading 1 Accent 2" w:semiHidden="0" w:uiPriority="63" w:unhideWhenUsed="0"/>
-    <w:lsdException w:name="Medium Shading 2 Accent 2" w:semiHidden="0" w:uiPriority="64" w:unhideWhenUsed="0"/>
-    <w:lsdException w:name="Medium List 1 Accent 2" w:semiHidden="0" w:uiPriority="65" w:unhideWhenUsed="0"/>
-    <w:lsdException w:name="Medium List 2 Accent 2" w:semiHidden="0" w:uiPriority="66" w:unhideWhenUsed="0"/>
-    <w:lsdException w:name="Medium Grid 1 Accent 2" w:semiHidden="0" w:uiPriority="67" w:unhideWhenUsed="0"/>
-    <w:lsdException w:name="Medium Grid 2 Accent 2" w:semiHidden="0" w:uiPriority="68" w:unhideWhenUsed="0"/>
-    <w:lsdException w:name="Medium Grid 3 Accent 2" w:semiHidden="0" w:uiPriority="69" w:unhideWhenUsed="0"/>
-    <w:lsdException w:name="Dark List Accent 2" w:semiHidden="0" w:uiPriority="70" w:unhideWhenUsed="0"/>
-    <w:lsdException w:name="Colorful Shading Accent 2" w:semiHidden="0" w:uiPriority="71" w:unhideWhenUsed="0"/>
-    <w:lsdException w:name="Colorful List Accent 2" w:semiHidden="0" w:uiPriority="72" w:unhideWhenUsed="0"/>
-    <w:lsdException w:name="Colorful Grid Accent 2" w:semiHidden="0" w:uiPriority="73" w:unhideWhenUsed="0"/>
-    <w:lsdException w:name="Light Shading Accent 3" w:semiHidden="0" w:uiPriority="60" w:unhideWhenUsed="0"/>
-    <w:lsdException w:name="Light List Accent 3" w:semiHidden="0" w:uiPriority="61" w:unhideWhenUsed="0"/>
-    <w:lsdException w:name="Light Grid Accent 3" w:semiHidden="0" w:uiPriority="62" w:unhideWhenUsed="0"/>
-    <w:lsdException w:name="Medium Shading 1 Accent 3" w:semiHidden="0" w:uiPriority="63" w:unhideWhenUsed="0"/>
-    <w:lsdException w:name="Medium Shading 2 Accent 3" w:semiHidden="0" w:uiPriority="64" w:unhideWhenUsed="0"/>
-    <w:lsdException w:name="Medium List 1 Accent 3" w:semiHidden="0" w:uiPriority="65" w:unhideWhenUsed="0"/>
-    <w:lsdException w:name="Medium List 2 Accent 3" w:semiHidden="0" w:uiPriority="66" w:unhideWhenUsed="0"/>
-    <w:lsdException w:name="Medium Grid 1 Accent 3" w:semiHidden="0" w:uiPriority="67" w:unhideWhenUsed="0"/>
-    <w:lsdException w:name="Medium Grid 2 Accent 3" w:semiHidden="0" w:uiPriority="68" w:unhideWhenUsed="0"/>
-    <w:lsdException w:name="Medium Grid 3 Accent 3" w:semiHidden="0" w:uiPriority="69" w:unhideWhenUsed="0"/>
-    <w:lsdException w:name="Dark List Accent 3" w:semiHidden="0" w:uiPriority="70" w:unhideWhenUsed="0"/>
-    <w:lsdException w:name="Colorful Shading Accent 3" w:semiHidden="0" w:uiPriority="71" w:unhideWhenUsed="0"/>
-    <w:lsdException w:name="Colorful List Accent 3" w:semiHidden="0" w:uiPriority="72" w:unhideWhenUsed="0"/>
-    <w:lsdException w:name="Colorful Grid Accent 3" w:semiHidden="0" w:uiPriority="73" w:unhideWhenUsed="0"/>
-    <w:lsdException w:name="Light Shading Accent 4" w:semiHidden="0" w:uiPriority="60" w:unhideWhenUsed="0"/>
-    <w:lsdException w:name="Light List Accent 4" w:semiHidden="0" w:uiPriority="61" w:unhideWhenUsed="0"/>
-    <w:lsdException w:name="Light Grid Accent 4" w:semiHidden="0" w:uiPriority="62" w:unhideWhenUsed="0"/>
-    <w:lsdException w:name="Medium Shading 1 Accent 4" w:semiHidden="0" w:uiPriority="63" w:unhideWhenUsed="0"/>
-    <w:lsdException w:name="Medium Shading 2 Accent 4" w:semiHidden="0" w:uiPriority="64" w:unhideWhenUsed="0"/>
-    <w:lsdException w:name="Medium List 1 Accent 4" w:semiHidden="0" w:uiPriority="65" w:unhideWhenUsed="0"/>
-    <w:lsdException w:name="Medium List 2 Accent 4" w:semiHidden="0" w:uiPriority="66" w:unhideWhenUsed="0"/>
-    <w:lsdException w:name="Medium Grid 1 Accent 4" w:semiHidden="0" w:uiPriority="67" w:unhideWhenUsed="0"/>
-    <w:lsdException w:name="Medium Grid 2 Accent 4" w:semiHidden="0" w:uiPriority="68" w:unhideWhenUsed="0"/>
-    <w:lsdException w:name="Medium Grid 3 Accent 4" w:semiHidden="0" w:uiPriority="69" w:unhideWhenUsed="0"/>
-    <w:lsdException w:name="Dark List Accent 4" w:semiHidden="0" w:uiPriority="70" w:unhideWhenUsed="0"/>
-    <w:lsdException w:name="Colorful Shading Accent 4" w:semiHidden="0" w:uiPriority="71" w:unhideWhenUsed="0"/>
-    <w:lsdException w:name="Colorful List Accent 4" w:semiHidden="0" w:uiPriority="72" w:unhideWhenUsed="0"/>
-    <w:lsdException w:name="Colorful Grid Accent 4" w:semiHidden="0" w:uiPriority="73" w:unhideWhenUsed="0"/>
-    <w:lsdException w:name="Light Shading Accent 5" w:semiHidden="0" w:uiPriority="60" w:unhideWhenUsed="0"/>
-    <w:lsdException w:name="Light List Accent 5" w:semiHidden="0" w:uiPriority="61" w:unhideWhenUsed="0"/>
-    <w:lsdException w:name="Light Grid Accent 5" w:semiHidden="0" w:uiPriority="62" w:unhideWhenUsed="0"/>
-    <w:lsdException w:name="Medium Shading 1 Accent 5" w:semiHidden="0" w:uiPriority="63" w:unhideWhenUsed="0"/>
-    <w:lsdException w:name="Medium Shading 2 Accent 5" w:semiHidden="0" w:uiPriority="64" w:unhideWhenUsed="0"/>
-    <w:lsdException w:name="Medium List 1 Accent 5" w:semiHidden="0" w:uiPriority="65" w:unhideWhenUsed="0"/>
-    <w:lsdException w:name="Medium List 2 Accent 5" w:semiHidden="0" w:uiPriority="66" w:unhideWhenUsed="0"/>
-    <w:lsdException w:name="Medium Grid 1 Accent 5" w:semiHidden="0" w:uiPriority="67" w:unhideWhenUsed="0"/>
-    <w:lsdException w:name="Medium Grid 2 Accent 5" w:semiHidden="0" w:uiPriority="68" w:unhideWhenUsed="0"/>
-    <w:lsdException w:name="Medium Grid 3 Accent 5" w:semiHidden="0" w:uiPriority="69" w:unhideWhenUsed="0"/>
-    <w:lsdException w:name="Dark List Accent 5" w:semiHidden="0" w:uiPriority="70" w:unhideWhenUsed="0"/>
-    <w:lsdException w:name="Colorful Shading Accent 5" w:semiHidden="0" w:uiPriority="71" w:unhideWhenUsed="0"/>
-    <w:lsdException w:name="Colorful List Accent 5" w:semiHidden="0" w:uiPriority="72" w:unhideWhenUsed="0"/>
-    <w:lsdException w:name="Colorful Grid Accent 5" w:semiHidden="0" w:uiPriority="73" w:unhideWhenUsed="0"/>
-    <w:lsdException w:name="Light Shading Accent 6" w:semiHidden="0" w:uiPriority="60" w:unhideWhenUsed="0"/>
-    <w:lsdException w:name="Light List Accent 6" w:semiHidden="0" w:uiPriority="61" w:unhideWhenUsed="0"/>
-    <w:lsdException w:name="Light Grid Accent 6" w:semiHidden="0" w:uiPriority="62" w:unhideWhenUsed="0"/>
-    <w:lsdException w:name="Medium Shading 1 Accent 6" w:semiHidden="0" w:uiPriority="63" w:unhideWhenUsed="0"/>
-    <w:lsdException w:name="Medium Shading 2 Accent 6" w:semiHidden="0" w:uiPriority="64" w:unhideWhenUsed="0"/>
-    <w:lsdException w:name="Medium List 1 Accent 6" w:semiHidden="0" w:uiPriority="65" w:unhideWhenUsed="0"/>
-    <w:lsdException w:name="Medium List 2 Accent 6" w:semiHidden="0" w:uiPriority="66" w:unhideWhenUsed="0"/>
-    <w:lsdException w:name="Medium Grid 1 Accent 6" w:semiHidden="0" w:uiPriority="67" w:unhideWhenUsed="0"/>
-    <w:lsdException w:name="Medium Grid 2 Accent 6" w:semiHidden="0" w:uiPriority="68" w:unhideWhenUsed="0"/>
-    <w:lsdException w:name="Medium Grid 3 Accent 6" w:semiHidden="0" w:uiPriority="69" w:unhideWhenUsed="0"/>
-    <w:lsdException w:name="Dark List Accent 6" w:semiHidden="0" w:uiPriority="70" w:unhideWhenUsed="0"/>
-    <w:lsdException w:name="Colorful Shading Accent 6" w:semiHidden="0" w:uiPriority="71" w:unhideWhenUsed="0"/>
-    <w:lsdException w:name="Colorful List Accent 6" w:semiHidden="0" w:uiPriority="72" w:unhideWhenUsed="0"/>
-    <w:lsdException w:name="Colorful Grid Accent 6" w:semiHidden="0" w:uiPriority="73" w:unhideWhenUsed="0"/>
-    <w:lsdException w:name="Subtle Emphasis" w:semiHidden="0" w:uiPriority="19" w:unhideWhenUsed="0" w:qFormat="1"/>
-    <w:lsdException w:name="Intense Emphasis" w:semiHidden="0" w:uiPriority="21" w:unhideWhenUsed="0" w:qFormat="1"/>
-    <w:lsdException w:name="Subtle Reference" w:semiHidden="0" w:uiPriority="31" w:unhideWhenUsed="0" w:qFormat="1"/>
-    <w:lsdException w:name="Intense Reference" w:semiHidden="0" w:uiPriority="32" w:unhideWhenUsed="0" w:qFormat="1"/>
-    <w:lsdException w:name="Book Title" w:semiHidden="0" w:uiPriority="33" w:unhideWhenUsed="0" w:qFormat="1"/>
-    <w:lsdException w:name="Bibliography" w:uiPriority="37"/>
-    <w:lsdException w:name="TOC Heading" w:uiPriority="39" w:qFormat="1"/>
-  </w:latentStyles>
-  <w:style w:type="paragraph" w:default="1" w:styleId="Normal">
-    <w:name w:val="Normal"/>
-    <w:qFormat/>
-  </w:style>
-  <w:style w:type="character" w:default="1" w:styleId="Fuentedeprrafopredeter">
-    <w:name w:val="Default Paragraph Font"/>
-    <w:uiPriority w:val="1"/>
-    <w:semiHidden/>
-    <w:unhideWhenUsed/>
-  </w:style>
-  <w:style w:type="table" w:default="1" w:styleId="Tablanormal">
-    <w:name w:val="Normal Table"/>
-    <w:uiPriority w:val="99"/>
-    <w:semiHidden/>
-    <w:unhideWhenUsed/>
-    <w:tblPr>
-      <w:tblInd w:w="0" w:type="dxa"/>
-      <w:tblCellMar>
-        <w:top w:w="0" w:type="dxa"/>
-        <w:left w:w="108" w:type="dxa"/>
-        <w:bottom w:w="0" w:type="dxa"/>
-        <w:right w:w="108" w:type="dxa"/>
-      </w:tblCellMar>
-    </w:tblPr>
-  </w:style>
-  <w:style w:type="numbering" w:default="1" w:styleId="Sinlista">
-    <w:name w:val="No List"/>
-    <w:uiPriority w:val="99"/>
-    <w:semiHidden/>
-    <w:unhideWhenUsed/>
-  </w:style>
-  <w:style w:type="paragraph" w:customStyle="1" w:styleId="8853498D4C6949E9B920FE8A7AB328A0">
-    <w:name w:val="8853498D4C6949E9B920FE8A7AB328A0"/>
-    <w:rsid w:val="0087571F"/>
-  </w:style>
-</w:styles>
-</file>
-
-<file path=word/glossary/webSettings.xml><?xml version="1.0" encoding="utf-8"?>
-<w:webSettings xmlns:mc="http://schemas.openxmlformats.org/markup-compatibility/2006" xmlns:r="http://schemas.openxmlformats.org/officeDocument/2006/relationships" xmlns:w="http://schemas.openxmlformats.org/wordprocessingml/2006/main" xmlns:w14="http://schemas.microsoft.com/office/word/2010/wordml" mc:Ignorable="w14">
-  <w:optimizeForBrowser/>
-  <w:allowPNG/>
-</w:webSettings>
 </file>
 
 <file path=word/theme/theme1.xml><?xml version="1.0" encoding="utf-8"?>
@@ -6130,7 +5351,7 @@
 </file>
 
 <file path=customXml/itemProps1.xml><?xml version="1.0" encoding="utf-8"?>
-<ds:datastoreItem xmlns:ds="http://schemas.openxmlformats.org/officeDocument/2006/customXml" ds:itemID="{9DC6D610-565B-4FE4-85F3-2B07F47DCC7E}">
+<ds:datastoreItem xmlns:ds="http://schemas.openxmlformats.org/officeDocument/2006/customXml" ds:itemID="{2A38CBCF-4D23-4ACC-ABFC-44911E206E12}">
   <ds:schemaRefs>
     <ds:schemaRef ds:uri="http://schemas.openxmlformats.org/officeDocument/2006/bibliography"/>
   </ds:schemaRefs>

</xml_diff>

<commit_message>
falta solo corregir listados
</commit_message>
<xml_diff>
--- a/ESTRATEGIA.docx
+++ b/ESTRATEGIA.docx
@@ -1947,8 +1947,6 @@
         </w:rPr>
         <w:t xml:space="preserve"> los clientes existentes en la tabla maestra se les creo un usuario por la concatenación de sus nombre y apellido, a todos se les dio contraseña “w23e” para realizar las pruebas y tienen un rol Cliente.</w:t>
       </w:r>
-      <w:bookmarkStart w:id="0" w:name="_GoBack"/>
-      <w:bookmarkEnd w:id="0"/>
     </w:p>
     <w:p>
       <w:pPr>
@@ -2716,6 +2714,8 @@
         <w:ind w:firstLine="708"/>
         <w:jc w:val="both"/>
         <w:rPr>
+          <w:rFonts w:cs="Courier New"/>
+          <w:noProof/>
           <w:sz w:val="24"/>
           <w:szCs w:val="24"/>
         </w:rPr>
@@ -3005,7 +3005,23 @@
           <w:sz w:val="24"/>
           <w:szCs w:val="24"/>
         </w:rPr>
-        <w:t xml:space="preserve"> de Deposito. Por este motivo, se sugiere primero asociar una nueva tarjeta al cliente o modificar alguna de las existentes.</w:t>
+        <w:t xml:space="preserve"> de Deposito. Por este motivo, se sugiere primero asociar una nueva tarjeta al cliente o modificar</w:t>
+      </w:r>
+      <w:r>
+        <w:rPr>
+          <w:sz w:val="24"/>
+          <w:szCs w:val="24"/>
+        </w:rPr>
+        <w:t xml:space="preserve"> la fecha de vencimiento de</w:t>
+      </w:r>
+      <w:bookmarkStart w:id="0" w:name="_GoBack"/>
+      <w:bookmarkEnd w:id="0"/>
+      <w:r>
+        <w:rPr>
+          <w:sz w:val="24"/>
+          <w:szCs w:val="24"/>
+        </w:rPr>
+        <w:t xml:space="preserve"> alguna de las existentes.</w:t>
       </w:r>
     </w:p>
     <w:p>
@@ -3853,7 +3869,7 @@
             <w:noProof/>
             <w:lang w:val="es-ES"/>
           </w:rPr>
-          <w:t>5</w:t>
+          <w:t>7</w:t>
         </w:r>
         <w:r>
           <w:fldChar w:fldCharType="end"/>
@@ -5722,7 +5738,7 @@
 </file>
 
 <file path=customXml/itemProps1.xml><?xml version="1.0" encoding="utf-8"?>
-<ds:datastoreItem xmlns:ds="http://schemas.openxmlformats.org/officeDocument/2006/customXml" ds:itemID="{0086FDCD-9202-41C8-AABF-1105BB8E243F}">
+<ds:datastoreItem xmlns:ds="http://schemas.openxmlformats.org/officeDocument/2006/customXml" ds:itemID="{8D2088C6-C66C-47AD-B67E-1328E3237FDA}">
   <ds:schemaRefs>
     <ds:schemaRef ds:uri="http://schemas.openxmlformats.org/officeDocument/2006/bibliography"/>
   </ds:schemaRefs>

</xml_diff>